<commit_message>
edited typo in Lab 2
</commit_message>
<xml_diff>
--- a/Labs/Lab 2 - R Packages/Lab 2 - R Packages.docx
+++ b/Labs/Lab 2 - R Packages/Lab 2 - R Packages.docx
@@ -89,31 +89,7 @@
         <w:t xml:space="preserve">packages. </w:t>
       </w:r>
       <w:r>
-        <w:t xml:space="preserve">In the first lab, you forked the </w:t>
-      </w:r>
-      <w:proofErr w:type="spellStart"/>
-      <w:r>
-        <w:t>mypackage</w:t>
-      </w:r>
-      <w:proofErr w:type="spellEnd"/>
-      <w:r>
-        <w:t xml:space="preserve"> directory and then cloned it to your local system. You may have called the forked repo “</w:t>
-      </w:r>
-      <w:proofErr w:type="spellStart"/>
-      <w:r>
-        <w:t>mypackage</w:t>
-      </w:r>
-      <w:proofErr w:type="spellEnd"/>
-      <w:r>
-        <w:t>” to match mine or something different. Either way is fine, but I will refer to it as “</w:t>
-      </w:r>
-      <w:proofErr w:type="spellStart"/>
-      <w:r>
-        <w:t>mypackage</w:t>
-      </w:r>
-      <w:proofErr w:type="spellEnd"/>
-      <w:r>
-        <w:t xml:space="preserve">” in this lab. </w:t>
+        <w:t xml:space="preserve">In the first lab, you forked the mypackage directory and then cloned it to your local system. You may have called the forked repo “mypackage” to match mine or something different. Either way is fine, but I will refer to it as “mypackage” in this lab. </w:t>
       </w:r>
     </w:p>
     <w:p>
@@ -133,19 +109,8 @@
           <w:sz w:val="28"/>
           <w:szCs w:val="28"/>
         </w:rPr>
-        <w:t xml:space="preserve">Updating </w:t>
-      </w:r>
-      <w:proofErr w:type="spellStart"/>
-      <w:r>
-        <w:rPr>
-          <w:rFonts w:asciiTheme="minorHAnsi" w:hAnsiTheme="minorHAnsi" w:cstheme="minorHAnsi"/>
-          <w:color w:val="000000" w:themeColor="text1"/>
-          <w:sz w:val="28"/>
-          <w:szCs w:val="28"/>
-        </w:rPr>
-        <w:t>mypackage</w:t>
-      </w:r>
-      <w:proofErr w:type="spellEnd"/>
+        <w:t>Updating mypackage</w:t>
+      </w:r>
     </w:p>
     <w:p/>
     <w:p>
@@ -157,15 +122,7 @@
         </w:numPr>
       </w:pPr>
       <w:r>
-        <w:t xml:space="preserve">First, on GitHub, navigate to your repos and to your </w:t>
-      </w:r>
-      <w:proofErr w:type="spellStart"/>
-      <w:r>
-        <w:t>mypackage</w:t>
-      </w:r>
-      <w:proofErr w:type="spellEnd"/>
-      <w:r>
-        <w:t xml:space="preserve"> repo.</w:t>
+        <w:t>First, on GitHub, navigate to your repos and to your mypackage repo.</w:t>
       </w:r>
       <w:r>
         <w:t xml:space="preserve"> In that repo, because you forked it from mine, you will have a Sync fork button. Click that button. There you will have two options: one to discard changes and one to open a pull request. These are your options because your forked repo is both ahead and behind mine. To the left of the Sync fork button, </w:t>
@@ -203,13 +160,8 @@
       <w:r>
         <w:t xml:space="preserve">If you had important </w:t>
       </w:r>
-      <w:proofErr w:type="gramStart"/>
-      <w:r>
-        <w:t>changes</w:t>
-      </w:r>
-      <w:proofErr w:type="gramEnd"/>
-      <w:r>
-        <w:t xml:space="preserve"> </w:t>
+      <w:r>
+        <w:t xml:space="preserve">changes </w:t>
       </w:r>
       <w:r>
         <w:t xml:space="preserve">you did not want to discard, you would need to resolve them using the terminal. </w:t>
@@ -229,7 +181,7 @@
         </w:r>
       </w:hyperlink>
       <w:r>
-        <w:t>. T</w:t>
+        <w:t>.</w:t>
       </w:r>
       <w:r>
         <w:br/>
@@ -244,15 +196,7 @@
         </w:numPr>
       </w:pPr>
       <w:r>
-        <w:t xml:space="preserve">Now that your GitHub forked repo is synced with mine, you can navigate to your </w:t>
-      </w:r>
-      <w:proofErr w:type="spellStart"/>
-      <w:r>
-        <w:t>mypackage</w:t>
-      </w:r>
-      <w:proofErr w:type="spellEnd"/>
-      <w:r>
-        <w:t xml:space="preserve"> folder on your computer</w:t>
+        <w:t>Now that your GitHub forked repo is synced with mine, you can navigate to your mypackage folder on your computer</w:t>
       </w:r>
       <w:r>
         <w:t>.</w:t>
@@ -308,25 +252,7 @@
         <w:t xml:space="preserve">Now let’s write a couple new functions that we can add to the package. First, </w:t>
       </w:r>
       <w:r>
-        <w:t xml:space="preserve">in the R/ folder, copy the </w:t>
-      </w:r>
-      <w:proofErr w:type="spellStart"/>
-      <w:proofErr w:type="gramStart"/>
-      <w:r>
-        <w:t>add.R</w:t>
-      </w:r>
-      <w:proofErr w:type="spellEnd"/>
-      <w:proofErr w:type="gramEnd"/>
-      <w:r>
-        <w:t xml:space="preserve"> function and change the name to </w:t>
-      </w:r>
-      <w:proofErr w:type="spellStart"/>
-      <w:r>
-        <w:t>multiply.R</w:t>
-      </w:r>
-      <w:proofErr w:type="spellEnd"/>
-      <w:r>
-        <w:t xml:space="preserve">. Edit this function and the documentation to indicate this function is used to multiply two numbers. </w:t>
+        <w:t xml:space="preserve">in the R/ folder, copy the add.R function and change the name to multiply.R. Edit this function and the documentation to indicate this function is used to multiply two numbers. </w:t>
       </w:r>
       <w:r>
         <w:t xml:space="preserve">Of course, this is a practically useless function since it is easy enough to multiply two numbers! </w:t>
@@ -344,33 +270,14 @@
         </w:numPr>
       </w:pPr>
       <w:r>
-        <w:t xml:space="preserve">Write one more simple function called </w:t>
-      </w:r>
-      <w:proofErr w:type="spellStart"/>
-      <w:proofErr w:type="gramStart"/>
-      <w:r>
-        <w:t>divide.R</w:t>
-      </w:r>
-      <w:proofErr w:type="spellEnd"/>
-      <w:proofErr w:type="gramEnd"/>
-      <w:r>
-        <w:t xml:space="preserve"> that takes two numbers and divides the first number by the second number. Make sure the documentation is updated as well. In addition to dividing, include a check in this function. If the second number is 0, make this function output an error message saying “You cannot divide by 0.” The </w:t>
-      </w:r>
-      <w:proofErr w:type="gramStart"/>
-      <w:r>
-        <w:rPr>
-          <w:b/>
-          <w:bCs/>
-        </w:rPr>
-        <w:t>stop(</w:t>
-      </w:r>
-      <w:proofErr w:type="gramEnd"/>
-      <w:r>
-        <w:rPr>
-          <w:b/>
-          <w:bCs/>
-        </w:rPr>
-        <w:t>)</w:t>
+        <w:t xml:space="preserve">Write one more simple function called divide.R that takes two numbers and divides the first number by the second number. Make sure the documentation is updated as well. In addition to dividing, include a check in this function. If the second number is 0, make this function output an error message saying “You cannot divide by 0.” The </w:t>
+      </w:r>
+      <w:r>
+        <w:rPr>
+          <w:b/>
+          <w:bCs/>
+        </w:rPr>
+        <w:t>stop()</w:t>
       </w:r>
       <w:r>
         <w:t xml:space="preserve"> function is good for this. You can create an if statement and then put </w:t>
@@ -378,22 +285,13 @@
       <w:r>
         <w:br/>
       </w:r>
-      <w:proofErr w:type="gramStart"/>
       <w:r>
         <w:rPr>
           <w:b/>
           <w:bCs/>
         </w:rPr>
         <w:lastRenderedPageBreak/>
-        <w:t>stop(</w:t>
-      </w:r>
-      <w:proofErr w:type="gramEnd"/>
-      <w:r>
-        <w:rPr>
-          <w:b/>
-          <w:bCs/>
-        </w:rPr>
-        <w:t>"You cannot divide by 0")</w:t>
+        <w:t>stop("You cannot divide by 0")</w:t>
       </w:r>
       <w:r>
         <w:t>.</w:t>
@@ -440,41 +338,7 @@
         </w:numPr>
       </w:pPr>
       <w:r>
-        <w:t xml:space="preserve">Copy the </w:t>
-      </w:r>
-      <w:proofErr w:type="spellStart"/>
-      <w:proofErr w:type="gramStart"/>
-      <w:r>
-        <w:t>cranes.R</w:t>
-      </w:r>
-      <w:proofErr w:type="spellEnd"/>
-      <w:proofErr w:type="gramEnd"/>
-      <w:r>
-        <w:t xml:space="preserve"> file and rename it to </w:t>
-      </w:r>
-      <w:proofErr w:type="spellStart"/>
-      <w:r>
-        <w:t>brainbody.R</w:t>
-      </w:r>
-      <w:proofErr w:type="spellEnd"/>
-      <w:r>
-        <w:t xml:space="preserve">. Then edit it so it reads in the brainbody.txt file. Then edit the </w:t>
-      </w:r>
-      <w:proofErr w:type="spellStart"/>
-      <w:r>
-        <w:t>usethis</w:t>
-      </w:r>
-      <w:proofErr w:type="spellEnd"/>
-      <w:r>
-        <w:t xml:space="preserve"> line so we have a </w:t>
-      </w:r>
-      <w:proofErr w:type="spellStart"/>
-      <w:r>
-        <w:t>brainbody</w:t>
-      </w:r>
-      <w:proofErr w:type="spellEnd"/>
-      <w:r>
-        <w:t xml:space="preserve"> object being created instead of cranes.</w:t>
+        <w:t>Copy the cranes.R file and rename it to brainbody.R. Then edit it so it reads in the brainbody.txt file. Then edit the usethis line so we have a brainbody object being created instead of cranes.</w:t>
       </w:r>
       <w:r>
         <w:t xml:space="preserve"> </w:t>
@@ -492,45 +356,19 @@
         </w:numPr>
       </w:pPr>
       <w:r>
-        <w:t xml:space="preserve">In RStudio, set your working directory to be your </w:t>
-      </w:r>
-      <w:proofErr w:type="spellStart"/>
-      <w:r>
-        <w:t>mypacakge</w:t>
-      </w:r>
-      <w:proofErr w:type="spellEnd"/>
-      <w:r>
-        <w:t xml:space="preserve"> folder. Then </w:t>
+        <w:t xml:space="preserve">In RStudio, set your working directory to be your mypacakge folder. Then </w:t>
       </w:r>
       <w:r>
         <w:t>run the code in th</w:t>
       </w:r>
       <w:r>
-        <w:t xml:space="preserve">e </w:t>
-      </w:r>
-      <w:proofErr w:type="spellStart"/>
-      <w:proofErr w:type="gramStart"/>
-      <w:r>
-        <w:t>brainbody.R</w:t>
-      </w:r>
-      <w:proofErr w:type="spellEnd"/>
-      <w:proofErr w:type="gramEnd"/>
-      <w:r>
-        <w:t xml:space="preserve"> file </w:t>
+        <w:t xml:space="preserve">e brainbody.R file </w:t>
       </w:r>
       <w:r>
         <w:t xml:space="preserve">in RStudio. </w:t>
       </w:r>
       <w:r>
-        <w:t xml:space="preserve">This should add the </w:t>
-      </w:r>
-      <w:proofErr w:type="spellStart"/>
-      <w:r>
-        <w:t>brainbody.rda</w:t>
-      </w:r>
-      <w:proofErr w:type="spellEnd"/>
-      <w:r>
-        <w:t xml:space="preserve"> object in the data folder.</w:t>
+        <w:t>This should add the brainbody.rda object in the data folder.</w:t>
       </w:r>
       <w:r>
         <w:br/>
@@ -545,17 +383,7 @@
         </w:numPr>
       </w:pPr>
       <w:r>
-        <w:t xml:space="preserve">Now edit the </w:t>
-      </w:r>
-      <w:proofErr w:type="spellStart"/>
-      <w:proofErr w:type="gramStart"/>
-      <w:r>
-        <w:t>data.R</w:t>
-      </w:r>
-      <w:proofErr w:type="spellEnd"/>
-      <w:proofErr w:type="gramEnd"/>
-      <w:r>
-        <w:t xml:space="preserve"> file in the R folder. Copy and paste lines 1-</w:t>
+        <w:t>Now edit the data.R file in the R folder. Copy and paste lines 1-</w:t>
       </w:r>
       <w:r>
         <w:t>9</w:t>
@@ -564,34 +392,10 @@
         <w:t>, but leave a blank line</w:t>
       </w:r>
       <w:r>
-        <w:t xml:space="preserve"> between the </w:t>
-      </w:r>
-      <w:proofErr w:type="gramStart"/>
-      <w:r>
-        <w:t>cranes</w:t>
-      </w:r>
-      <w:proofErr w:type="gramEnd"/>
-      <w:r>
-        <w:t xml:space="preserve"> documentation and the </w:t>
-      </w:r>
-      <w:proofErr w:type="spellStart"/>
-      <w:r>
-        <w:t>brainbody</w:t>
-      </w:r>
-      <w:proofErr w:type="spellEnd"/>
-      <w:r>
-        <w:t xml:space="preserve"> documentation</w:t>
-      </w:r>
-      <w:r>
-        <w:t xml:space="preserve">. Then edit those lines to be about the </w:t>
-      </w:r>
-      <w:proofErr w:type="spellStart"/>
-      <w:r>
-        <w:t>brainbody</w:t>
-      </w:r>
-      <w:proofErr w:type="spellEnd"/>
-      <w:r>
-        <w:t xml:space="preserve"> data set. Of course, this data set has 5 variables instead of 2. </w:t>
+        <w:t xml:space="preserve"> between the cranes documentation and the brainbody documentation</w:t>
+      </w:r>
+      <w:r>
+        <w:t xml:space="preserve">. Then edit those lines to be about the brainbody data set. Of course, this data set has 5 variables instead of 2. </w:t>
       </w:r>
       <w:r>
         <w:br/>
@@ -620,23 +424,7 @@
         </w:r>
       </w:hyperlink>
       <w:r>
-        <w:t xml:space="preserve"> for info on how to add a second person as an author. Your role would just be “</w:t>
-      </w:r>
-      <w:proofErr w:type="spellStart"/>
-      <w:r>
-        <w:t>aut</w:t>
-      </w:r>
-      <w:proofErr w:type="spellEnd"/>
-      <w:r>
-        <w:t>” not “</w:t>
-      </w:r>
-      <w:proofErr w:type="spellStart"/>
-      <w:r>
-        <w:t>cre</w:t>
-      </w:r>
-      <w:proofErr w:type="spellEnd"/>
-      <w:r>
-        <w:t>” since you were not the original creator of the package.</w:t>
+        <w:t xml:space="preserve"> for info on how to add a second person as an author. Your role would just be “aut” not “cre” since you were not the original creator of the package.</w:t>
       </w:r>
       <w:r>
         <w:br/>
@@ -681,31 +469,14 @@
         </w:numPr>
       </w:pPr>
       <w:r>
-        <w:t>Now edit the my-</w:t>
-      </w:r>
-      <w:proofErr w:type="spellStart"/>
-      <w:r>
-        <w:t>vignette.Rmd</w:t>
-      </w:r>
-      <w:proofErr w:type="spellEnd"/>
-      <w:r>
-        <w:t xml:space="preserve"> file to include one example of the </w:t>
-      </w:r>
-      <w:proofErr w:type="gramStart"/>
-      <w:r>
-        <w:rPr>
-          <w:b/>
-          <w:bCs/>
-        </w:rPr>
-        <w:t>multiply(</w:t>
-      </w:r>
-      <w:proofErr w:type="gramEnd"/>
-      <w:r>
-        <w:rPr>
-          <w:b/>
-          <w:bCs/>
-        </w:rPr>
-        <w:t>)</w:t>
+        <w:t xml:space="preserve">Now edit the my-vignette.Rmd file to include one example of the </w:t>
+      </w:r>
+      <w:r>
+        <w:rPr>
+          <w:b/>
+          <w:bCs/>
+        </w:rPr>
+        <w:t>multiply()</w:t>
       </w:r>
       <w:r>
         <w:t xml:space="preserve"> function and one of the </w:t>
@@ -739,76 +510,26 @@
         <w:t xml:space="preserve">Now that all of this is done, you can </w:t>
       </w:r>
       <w:r>
-        <w:t xml:space="preserve">install the </w:t>
-      </w:r>
-      <w:proofErr w:type="spellStart"/>
-      <w:r>
-        <w:t>devtools</w:t>
-      </w:r>
-      <w:proofErr w:type="spellEnd"/>
-      <w:r>
-        <w:t xml:space="preserve"> library. Then </w:t>
+        <w:t xml:space="preserve">install the devtools library. Then </w:t>
       </w:r>
       <w:r>
         <w:t xml:space="preserve">run the </w:t>
       </w:r>
-      <w:proofErr w:type="spellStart"/>
-      <w:proofErr w:type="gramStart"/>
-      <w:r>
-        <w:rPr>
-          <w:b/>
-          <w:bCs/>
-        </w:rPr>
-        <w:t>devtools</w:t>
-      </w:r>
-      <w:proofErr w:type="spellEnd"/>
-      <w:r>
-        <w:rPr>
-          <w:b/>
-          <w:bCs/>
-        </w:rPr>
-        <w:t>::</w:t>
-      </w:r>
-      <w:proofErr w:type="gramEnd"/>
-      <w:r>
-        <w:rPr>
-          <w:b/>
-          <w:bCs/>
-        </w:rPr>
-        <w:t>document()</w:t>
+      <w:r>
+        <w:rPr>
+          <w:b/>
+          <w:bCs/>
+        </w:rPr>
+        <w:t>devtools::document()</w:t>
       </w:r>
       <w:r>
         <w:t xml:space="preserve"> command</w:t>
       </w:r>
       <w:r>
-        <w:t xml:space="preserve"> in RStudio (again, </w:t>
-      </w:r>
-      <w:proofErr w:type="spellStart"/>
-      <w:r>
-        <w:t>your</w:t>
-      </w:r>
-      <w:proofErr w:type="spellEnd"/>
-      <w:r>
-        <w:t xml:space="preserve"> working directory should be the </w:t>
-      </w:r>
-      <w:proofErr w:type="spellStart"/>
-      <w:r>
-        <w:t>mypackage</w:t>
-      </w:r>
-      <w:proofErr w:type="spellEnd"/>
-      <w:r>
-        <w:t xml:space="preserve"> folder)</w:t>
-      </w:r>
-      <w:r>
-        <w:t xml:space="preserve">. This will create manuals for each of your new functions and will add them and the </w:t>
-      </w:r>
-      <w:proofErr w:type="spellStart"/>
-      <w:r>
-        <w:t>brainbody</w:t>
-      </w:r>
-      <w:proofErr w:type="spellEnd"/>
-      <w:r>
-        <w:t xml:space="preserve"> info to the NAMESPACE file.</w:t>
+        <w:t xml:space="preserve"> in RStudio (again, your working directory should be the mypackage folder)</w:t>
+      </w:r>
+      <w:r>
+        <w:t>. This will create manuals for each of your new functions and will add them and the brainbody info to the NAMESPACE file.</w:t>
       </w:r>
       <w:r>
         <w:br/>
@@ -825,46 +546,12 @@
       <w:r>
         <w:t xml:space="preserve">Now run </w:t>
       </w:r>
-      <w:proofErr w:type="spellStart"/>
-      <w:proofErr w:type="gramStart"/>
-      <w:r>
-        <w:rPr>
-          <w:b/>
-          <w:bCs/>
-        </w:rPr>
-        <w:t>devtools</w:t>
-      </w:r>
-      <w:proofErr w:type="spellEnd"/>
-      <w:r>
-        <w:rPr>
-          <w:b/>
-          <w:bCs/>
-        </w:rPr>
-        <w:t>::</w:t>
-      </w:r>
-      <w:proofErr w:type="gramEnd"/>
-      <w:r>
-        <w:rPr>
-          <w:b/>
-          <w:bCs/>
-        </w:rPr>
-        <w:t>install(</w:t>
-      </w:r>
-      <w:proofErr w:type="spellStart"/>
-      <w:r>
-        <w:rPr>
-          <w:b/>
-          <w:bCs/>
-        </w:rPr>
-        <w:t>build_vignettes</w:t>
-      </w:r>
-      <w:proofErr w:type="spellEnd"/>
-      <w:r>
-        <w:rPr>
-          <w:b/>
-          <w:bCs/>
-        </w:rPr>
-        <w:t xml:space="preserve"> = TRUE)</w:t>
+      <w:r>
+        <w:rPr>
+          <w:b/>
+          <w:bCs/>
+        </w:rPr>
+        <w:t>devtools::install(build_vignettes = TRUE)</w:t>
       </w:r>
       <w:r>
         <w:t xml:space="preserve"> </w:t>
@@ -876,13 +563,8 @@
         <w:t xml:space="preserve"> This will install </w:t>
       </w:r>
       <w:r>
-        <w:t xml:space="preserve">the </w:t>
-      </w:r>
-      <w:proofErr w:type="spellStart"/>
-      <w:r>
-        <w:t>mypackage</w:t>
-      </w:r>
-      <w:proofErr w:type="spellEnd"/>
+        <w:t>the mypackage</w:t>
+      </w:r>
       <w:r>
         <w:t xml:space="preserve"> package.</w:t>
       </w:r>
@@ -909,23 +591,7 @@
           <w:b/>
           <w:bCs/>
         </w:rPr>
-        <w:t>library(</w:t>
-      </w:r>
-      <w:proofErr w:type="spellStart"/>
-      <w:r>
-        <w:rPr>
-          <w:b/>
-          <w:bCs/>
-        </w:rPr>
-        <w:t>mypacakge</w:t>
-      </w:r>
-      <w:proofErr w:type="spellEnd"/>
-      <w:r>
-        <w:rPr>
-          <w:b/>
-          <w:bCs/>
-        </w:rPr>
-        <w:t>)</w:t>
+        <w:t>library(mypacakge)</w:t>
       </w:r>
       <w:r>
         <w:t xml:space="preserve"> to load your package. </w:t>
@@ -933,21 +599,12 @@
       <w:r>
         <w:t xml:space="preserve">Then try to use the </w:t>
       </w:r>
-      <w:proofErr w:type="gramStart"/>
-      <w:r>
-        <w:rPr>
-          <w:b/>
-          <w:bCs/>
-        </w:rPr>
-        <w:t>multiply(</w:t>
-      </w:r>
-      <w:proofErr w:type="gramEnd"/>
-      <w:r>
-        <w:rPr>
-          <w:b/>
-          <w:bCs/>
-        </w:rPr>
-        <w:t>)</w:t>
+      <w:r>
+        <w:rPr>
+          <w:b/>
+          <w:bCs/>
+        </w:rPr>
+        <w:t>multiply()</w:t>
       </w:r>
       <w:r>
         <w:t xml:space="preserve"> and </w:t>
@@ -963,55 +620,29 @@
         <w:t xml:space="preserve"> functions to verify they work and the package was installed correctly. </w:t>
       </w:r>
       <w:r>
-        <w:t xml:space="preserve">Then </w:t>
-      </w:r>
-      <w:proofErr w:type="gramStart"/>
-      <w:r>
-        <w:t xml:space="preserve">type </w:t>
-      </w:r>
-      <w:r>
-        <w:rPr>
-          <w:b/>
-          <w:bCs/>
-        </w:rPr>
-        <w:t>?multiply</w:t>
-      </w:r>
-      <w:proofErr w:type="gramEnd"/>
-      <w:r>
-        <w:rPr>
-          <w:b/>
-          <w:bCs/>
-        </w:rPr>
-        <w:t>()</w:t>
+        <w:t xml:space="preserve">Then type </w:t>
+      </w:r>
+      <w:r>
+        <w:rPr>
+          <w:b/>
+          <w:bCs/>
+        </w:rPr>
+        <w:t>?multiply()</w:t>
       </w:r>
       <w:r>
         <w:t xml:space="preserve"> in RStudio to verify the help page for that </w:t>
       </w:r>
       <w:r>
         <w:lastRenderedPageBreak/>
-        <w:t xml:space="preserve">function works. Then </w:t>
-      </w:r>
-      <w:proofErr w:type="gramStart"/>
-      <w:r>
-        <w:t xml:space="preserve">type </w:t>
-      </w:r>
-      <w:r>
-        <w:rPr>
-          <w:b/>
-          <w:bCs/>
-        </w:rPr>
-        <w:t>?</w:t>
-      </w:r>
-      <w:proofErr w:type="spellStart"/>
-      <w:r>
-        <w:rPr>
-          <w:b/>
-          <w:bCs/>
-        </w:rPr>
-        <w:t>brainbody</w:t>
-      </w:r>
-      <w:proofErr w:type="spellEnd"/>
-      <w:proofErr w:type="gramEnd"/>
+        <w:t xml:space="preserve">function works. Then type </w:t>
+      </w:r>
+      <w:r>
+        <w:rPr>
+          <w:b/>
+          <w:bCs/>
+        </w:rPr>
+        <w:t>?brainbody</w:t>
+      </w:r>
       <w:r>
         <w:t xml:space="preserve"> to verify the help page for that data set is working.</w:t>
       </w:r>
@@ -1030,46 +661,12 @@
       <w:r>
         <w:t xml:space="preserve">Now type </w:t>
       </w:r>
-      <w:proofErr w:type="gramStart"/>
-      <w:r>
-        <w:rPr>
-          <w:b/>
-          <w:bCs/>
-        </w:rPr>
-        <w:t>utils::</w:t>
-      </w:r>
-      <w:proofErr w:type="spellStart"/>
-      <w:proofErr w:type="gramEnd"/>
-      <w:r>
-        <w:rPr>
-          <w:b/>
-          <w:bCs/>
-        </w:rPr>
-        <w:t>browseVignettes</w:t>
-      </w:r>
-      <w:proofErr w:type="spellEnd"/>
-      <w:r>
-        <w:rPr>
-          <w:b/>
-          <w:bCs/>
-        </w:rPr>
-        <w:t>("</w:t>
-      </w:r>
-      <w:proofErr w:type="spellStart"/>
-      <w:r>
-        <w:rPr>
-          <w:b/>
-          <w:bCs/>
-        </w:rPr>
-        <w:t>mypackage</w:t>
-      </w:r>
-      <w:proofErr w:type="spellEnd"/>
-      <w:r>
-        <w:rPr>
-          <w:b/>
-          <w:bCs/>
-        </w:rPr>
-        <w:t>")</w:t>
+      <w:r>
+        <w:rPr>
+          <w:b/>
+          <w:bCs/>
+        </w:rPr>
+        <w:t>utils::browseVignettes("mypackage")</w:t>
       </w:r>
       <w:r>
         <w:t xml:space="preserve"> in RStudio. This should launch the vignettes page. Click on the HTML to view the vignette and verify that your new examples are showing.</w:t>
@@ -1092,39 +689,12 @@
       <w:r>
         <w:t xml:space="preserve"> Type </w:t>
       </w:r>
-      <w:proofErr w:type="spellStart"/>
-      <w:proofErr w:type="gramStart"/>
-      <w:r>
-        <w:rPr>
-          <w:b/>
-          <w:bCs/>
-        </w:rPr>
-        <w:t>devtools</w:t>
-      </w:r>
-      <w:proofErr w:type="spellEnd"/>
-      <w:r>
-        <w:rPr>
-          <w:b/>
-          <w:bCs/>
-        </w:rPr>
-        <w:t>::</w:t>
-      </w:r>
-      <w:proofErr w:type="spellStart"/>
-      <w:proofErr w:type="gramEnd"/>
-      <w:r>
-        <w:rPr>
-          <w:b/>
-          <w:bCs/>
-        </w:rPr>
-        <w:t>build_manual</w:t>
-      </w:r>
-      <w:proofErr w:type="spellEnd"/>
-      <w:r>
-        <w:rPr>
-          <w:b/>
-          <w:bCs/>
-        </w:rPr>
-        <w:t>()</w:t>
+      <w:r>
+        <w:rPr>
+          <w:b/>
+          <w:bCs/>
+        </w:rPr>
+        <w:t>devtools::build_manual()</w:t>
       </w:r>
       <w:r>
         <w:rPr>
@@ -1134,15 +704,7 @@
         <w:t xml:space="preserve"> </w:t>
       </w:r>
       <w:r>
-        <w:t xml:space="preserve">in </w:t>
-      </w:r>
-      <w:proofErr w:type="spellStart"/>
-      <w:r>
-        <w:t>RStuio</w:t>
-      </w:r>
-      <w:proofErr w:type="spellEnd"/>
-      <w:r>
-        <w:t>. This will create a new manual</w:t>
+        <w:t>in RStuio. This will create a new manual</w:t>
       </w:r>
       <w:r>
         <w:t xml:space="preserve"> file with the name “</w:t>
@@ -1166,15 +728,7 @@
         <w:t>”</w:t>
       </w:r>
       <w:r>
-        <w:t xml:space="preserve"> in the parent folder of </w:t>
-      </w:r>
-      <w:proofErr w:type="spellStart"/>
-      <w:r>
-        <w:t>mypackage</w:t>
-      </w:r>
-      <w:proofErr w:type="spellEnd"/>
-      <w:r>
-        <w:t xml:space="preserve">, which should be your Math_3190 folder on your computer. </w:t>
+        <w:t xml:space="preserve"> in the parent folder of mypackage, which should be your Math_3190 folder on your computer. </w:t>
       </w:r>
       <w:r>
         <w:t>Add</w:t>
@@ -1186,15 +740,7 @@
         <w:t>this</w:t>
       </w:r>
       <w:r>
-        <w:t xml:space="preserve"> manual in your </w:t>
-      </w:r>
-      <w:proofErr w:type="spellStart"/>
-      <w:r>
-        <w:t>mypackage</w:t>
-      </w:r>
-      <w:proofErr w:type="spellEnd"/>
-      <w:r>
-        <w:t xml:space="preserve"> folder</w:t>
+        <w:t xml:space="preserve"> manual in your mypackage folder</w:t>
       </w:r>
       <w:r>
         <w:t>. You can delete the old manual with the name “</w:t>
@@ -1235,17 +781,8 @@
           <w:b/>
           <w:bCs/>
         </w:rPr>
-        <w:t xml:space="preserve"> git </w:t>
-      </w:r>
-      <w:proofErr w:type="gramStart"/>
-      <w:r>
-        <w:rPr>
-          <w:b/>
-          <w:bCs/>
-        </w:rPr>
-        <w:t>add .</w:t>
-      </w:r>
-      <w:proofErr w:type="gramEnd"/>
+        <w:t xml:space="preserve"> git add .</w:t>
+      </w:r>
       <w:r>
         <w:t xml:space="preserve"> to add them all. Then </w:t>
       </w:r>
@@ -1295,87 +832,19 @@
       <w:r>
         <w:t xml:space="preserve">try to install your package from GitHub using the code </w:t>
       </w:r>
-      <w:proofErr w:type="spellStart"/>
-      <w:proofErr w:type="gramStart"/>
-      <w:r>
-        <w:rPr>
-          <w:b/>
-          <w:bCs/>
-        </w:rPr>
-        <w:t>devtools</w:t>
-      </w:r>
-      <w:proofErr w:type="spellEnd"/>
-      <w:r>
-        <w:rPr>
-          <w:b/>
-          <w:bCs/>
-        </w:rPr>
-        <w:t>::</w:t>
-      </w:r>
-      <w:proofErr w:type="spellStart"/>
-      <w:proofErr w:type="gramEnd"/>
-      <w:r>
-        <w:rPr>
-          <w:b/>
-          <w:bCs/>
-        </w:rPr>
-        <w:t>install_github</w:t>
-      </w:r>
-      <w:proofErr w:type="spellEnd"/>
-      <w:r>
-        <w:rPr>
-          <w:b/>
-          <w:bCs/>
-        </w:rPr>
-        <w:t>(“</w:t>
-      </w:r>
-      <w:proofErr w:type="spellStart"/>
-      <w:r>
-        <w:rPr>
-          <w:b/>
-          <w:bCs/>
-        </w:rPr>
-        <w:t>your_username</w:t>
-      </w:r>
-      <w:proofErr w:type="spellEnd"/>
-      <w:r>
-        <w:rPr>
-          <w:b/>
-          <w:bCs/>
-        </w:rPr>
-        <w:t>/</w:t>
-      </w:r>
-      <w:proofErr w:type="spellStart"/>
-      <w:r>
-        <w:rPr>
-          <w:b/>
-          <w:bCs/>
-        </w:rPr>
-        <w:t>mypackage</w:t>
-      </w:r>
-      <w:proofErr w:type="spellEnd"/>
-      <w:r>
-        <w:rPr>
-          <w:b/>
-          <w:bCs/>
-        </w:rPr>
-        <w:t xml:space="preserve">”, </w:t>
-      </w:r>
-      <w:proofErr w:type="spellStart"/>
-      <w:r>
-        <w:rPr>
-          <w:b/>
-          <w:bCs/>
-        </w:rPr>
-        <w:t>build_vignettes</w:t>
-      </w:r>
-      <w:proofErr w:type="spellEnd"/>
-      <w:r>
-        <w:rPr>
-          <w:b/>
-          <w:bCs/>
-        </w:rPr>
-        <w:t xml:space="preserve"> = </w:t>
+      <w:r>
+        <w:rPr>
+          <w:b/>
+          <w:bCs/>
+        </w:rPr>
+        <w:t xml:space="preserve">devtools::install_github(“your_username/mypackage”, </w:t>
+      </w:r>
+      <w:r>
+        <w:rPr>
+          <w:b/>
+          <w:bCs/>
+        </w:rPr>
+        <w:t xml:space="preserve">build_vignettes = </w:t>
       </w:r>
       <w:r>
         <w:rPr>
@@ -1446,30 +915,12 @@
         <w:br/>
         <w:t xml:space="preserve">First, in RStudio, set the working directory to the Math_3190 folder. Then run the code: </w:t>
       </w:r>
-      <w:proofErr w:type="spellStart"/>
-      <w:proofErr w:type="gramStart"/>
-      <w:r>
-        <w:rPr>
-          <w:b/>
-          <w:bCs/>
-        </w:rPr>
-        <w:t>devtools</w:t>
-      </w:r>
-      <w:proofErr w:type="spellEnd"/>
-      <w:r>
-        <w:rPr>
-          <w:b/>
-          <w:bCs/>
-        </w:rPr>
-        <w:t>::</w:t>
-      </w:r>
-      <w:proofErr w:type="gramEnd"/>
-      <w:r>
-        <w:rPr>
-          <w:b/>
-          <w:bCs/>
-        </w:rPr>
-        <w:t>create("myp</w:t>
+      <w:r>
+        <w:rPr>
+          <w:b/>
+          <w:bCs/>
+        </w:rPr>
+        <w:t>devtools::create("myp</w:t>
       </w:r>
       <w:r>
         <w:rPr>
@@ -1517,38 +968,12 @@
       <w:r>
         <w:t xml:space="preserve"> For example, if I were doing this, I would type </w:t>
       </w:r>
-      <w:proofErr w:type="spellStart"/>
-      <w:proofErr w:type="gramStart"/>
-      <w:r>
-        <w:rPr>
-          <w:b/>
-          <w:bCs/>
-        </w:rPr>
-        <w:t>devtools</w:t>
-      </w:r>
-      <w:proofErr w:type="spellEnd"/>
-      <w:r>
-        <w:rPr>
-          <w:b/>
-          <w:bCs/>
-        </w:rPr>
-        <w:t>::</w:t>
-      </w:r>
-      <w:proofErr w:type="gramEnd"/>
-      <w:r>
-        <w:rPr>
-          <w:b/>
-          <w:bCs/>
-        </w:rPr>
-        <w:t>create("</w:t>
-      </w:r>
-      <w:proofErr w:type="spellStart"/>
-      <w:r>
-        <w:rPr>
-          <w:b/>
-          <w:bCs/>
-        </w:rPr>
-        <w:t>myp</w:t>
+      <w:r>
+        <w:rPr>
+          <w:b/>
+          <w:bCs/>
+        </w:rPr>
+        <w:t>devtools::create("myp</w:t>
       </w:r>
       <w:r>
         <w:rPr>
@@ -1571,7 +996,6 @@
         </w:rPr>
         <w:t>rb</w:t>
       </w:r>
-      <w:proofErr w:type="spellEnd"/>
       <w:r>
         <w:rPr>
           <w:b/>
@@ -1586,15 +1010,7 @@
         <w:t xml:space="preserve"> </w:t>
       </w:r>
       <w:r>
-        <w:t xml:space="preserve"> RStudio may give you a message about </w:t>
-      </w:r>
-      <w:proofErr w:type="spellStart"/>
-      <w:r>
-        <w:t>myplots</w:t>
-      </w:r>
-      <w:proofErr w:type="spellEnd"/>
-      <w:r>
-        <w:t xml:space="preserve"> being nested in an existing project. That is fine, confirm you want to do it. This will create a new folder called myplots</w:t>
+        <w:t xml:space="preserve"> RStudio may give you a message about myplots being nested in an existing project. That is fine, confirm you want to do it. This will create a new folder called myplots</w:t>
       </w:r>
       <w:r>
         <w:t>.</w:t>
@@ -1639,15 +1055,7 @@
         </w:numPr>
       </w:pPr>
       <w:r>
-        <w:t xml:space="preserve">We will now initialize Git in your package folder. In the terminal, change directory into the </w:t>
-      </w:r>
-      <w:proofErr w:type="spellStart"/>
-      <w:r>
-        <w:t>myplots</w:t>
-      </w:r>
-      <w:proofErr w:type="spellEnd"/>
-      <w:r>
-        <w:t xml:space="preserve"> folder. Then </w:t>
+        <w:t xml:space="preserve">We will now initialize Git in your package folder. In the terminal, change directory into the myplots folder. Then </w:t>
       </w:r>
       <w:r>
         <w:t xml:space="preserve">type </w:t>
@@ -1657,66 +1065,54 @@
           <w:b/>
           <w:bCs/>
         </w:rPr>
-        <w:t xml:space="preserve">git </w:t>
-      </w:r>
-      <w:proofErr w:type="spellStart"/>
-      <w:r>
-        <w:rPr>
-          <w:b/>
-          <w:bCs/>
-        </w:rPr>
-        <w:t>init</w:t>
+        <w:t>git init</w:t>
+      </w:r>
+      <w:r>
+        <w:t xml:space="preserve">. Then sync it with GitHub by typing </w:t>
+      </w:r>
+      <w:r>
+        <w:br/>
+      </w:r>
+      <w:r>
+        <w:rPr>
+          <w:b/>
+          <w:bCs/>
+        </w:rPr>
+        <w:t>git</w:t>
+      </w:r>
+      <w:r>
+        <w:rPr>
+          <w:b/>
+          <w:bCs/>
+        </w:rPr>
+        <w:t xml:space="preserve"> </w:t>
+      </w:r>
+      <w:r>
+        <w:rPr>
+          <w:b/>
+          <w:bCs/>
+        </w:rPr>
+        <w:t>remote add origin https://github.com/username/repo.git</w:t>
+      </w:r>
+      <w:r>
+        <w:t>. Replace username with your GitHub username and replace repo with “myplots</w:t>
       </w:r>
       <w:r>
         <w:t>.</w:t>
       </w:r>
-      <w:proofErr w:type="spellEnd"/>
-      <w:r>
-        <w:t xml:space="preserve"> Then sync it with GitHub by typing </w:t>
-      </w:r>
-      <w:r>
-        <w:br/>
-      </w:r>
-      <w:r>
-        <w:rPr>
-          <w:b/>
-          <w:bCs/>
-        </w:rPr>
-        <w:t>git</w:t>
-      </w:r>
-      <w:r>
-        <w:rPr>
-          <w:b/>
-          <w:bCs/>
-        </w:rPr>
-        <w:t xml:space="preserve"> </w:t>
-      </w:r>
-      <w:r>
-        <w:rPr>
-          <w:b/>
-          <w:bCs/>
-        </w:rPr>
-        <w:t>remote add origin https://github.com/username/repo.git</w:t>
-      </w:r>
-      <w:r>
-        <w:t>. Replace username with your GitHub username and replace repo with “myplots</w:t>
+      <w:r>
+        <w:t>in</w:t>
+      </w:r>
+      <w:r>
+        <w:t>” without the quotes</w:t>
+      </w:r>
+      <w:r>
+        <w:t xml:space="preserve"> and with your initials instead of the “in”</w:t>
       </w:r>
       <w:r>
         <w:t>.</w:t>
       </w:r>
       <w:r>
-        <w:t>in</w:t>
-      </w:r>
-      <w:r>
-        <w:t>” without the quotes</w:t>
-      </w:r>
-      <w:r>
-        <w:t xml:space="preserve"> and with your initials instead of the “in”</w:t>
-      </w:r>
-      <w:r>
-        <w:t>.</w:t>
-      </w:r>
-      <w:r>
         <w:t xml:space="preserve"> Add all files using </w:t>
       </w:r>
       <w:r>
@@ -1724,17 +1120,8 @@
           <w:b/>
           <w:bCs/>
         </w:rPr>
-        <w:t xml:space="preserve">git </w:t>
-      </w:r>
-      <w:proofErr w:type="gramStart"/>
-      <w:r>
-        <w:rPr>
-          <w:b/>
-          <w:bCs/>
-        </w:rPr>
-        <w:t>add .</w:t>
-      </w:r>
-      <w:proofErr w:type="gramEnd"/>
+        <w:t>git add .</w:t>
+      </w:r>
       <w:r>
         <w:t xml:space="preserve"> then commit with </w:t>
       </w:r>
@@ -1820,25 +1207,7 @@
         </w:numPr>
       </w:pPr>
       <w:r>
-        <w:t xml:space="preserve">Now put some functions in the R folder. The first function you should add is the </w:t>
-      </w:r>
-      <w:proofErr w:type="spellStart"/>
-      <w:proofErr w:type="gramStart"/>
-      <w:r>
-        <w:t>ggraph.R</w:t>
-      </w:r>
-      <w:proofErr w:type="spellEnd"/>
-      <w:proofErr w:type="gramEnd"/>
-      <w:r>
-        <w:t xml:space="preserve"> function that was already used in </w:t>
-      </w:r>
-      <w:proofErr w:type="spellStart"/>
-      <w:r>
-        <w:t>mypackage</w:t>
-      </w:r>
-      <w:proofErr w:type="spellEnd"/>
-      <w:r>
-        <w:t>. Copy it into the R folder in the myplots</w:t>
+        <w:t>Now put some functions in the R folder. The first function you should add is the ggraph.R function that was already used in mypackage. Copy it into the R folder in the myplots</w:t>
       </w:r>
       <w:r>
         <w:t>.</w:t>
@@ -1847,20 +1216,7 @@
         <w:t>in</w:t>
       </w:r>
       <w:r>
-        <w:t xml:space="preserve"> directory. The second file you should add is the </w:t>
-      </w:r>
-      <w:proofErr w:type="spellStart"/>
-      <w:r>
-        <w:t>influence_</w:t>
-      </w:r>
-      <w:proofErr w:type="gramStart"/>
-      <w:r>
-        <w:t>plots.R</w:t>
-      </w:r>
-      <w:proofErr w:type="spellEnd"/>
-      <w:proofErr w:type="gramEnd"/>
-      <w:r>
-        <w:t xml:space="preserve"> function </w:t>
+        <w:t xml:space="preserve"> directory. The second file you should add is the influence_plots.R function </w:t>
       </w:r>
       <w:r>
         <w:t xml:space="preserve">from </w:t>
@@ -1877,20 +1233,7 @@
         </w:r>
       </w:hyperlink>
       <w:r>
-        <w:t xml:space="preserve"> and then into the Labs folder, and then into the Lab 2 folder. There you will find the </w:t>
-      </w:r>
-      <w:proofErr w:type="spellStart"/>
-      <w:r>
-        <w:t>influence_</w:t>
-      </w:r>
-      <w:proofErr w:type="gramStart"/>
-      <w:r>
-        <w:t>plots.R</w:t>
-      </w:r>
-      <w:proofErr w:type="spellEnd"/>
-      <w:proofErr w:type="gramEnd"/>
-      <w:r>
-        <w:t xml:space="preserve"> file. Download it and put it into the R folder </w:t>
+        <w:t xml:space="preserve"> and then into the Labs folder, and then into the Lab 2 folder. There you will find the influence_plots.R file. Download it and put it into the R folder </w:t>
       </w:r>
       <w:r>
         <w:t xml:space="preserve">in </w:t>
@@ -1928,29 +1271,13 @@
         </w:numPr>
       </w:pPr>
       <w:r>
-        <w:t xml:space="preserve">We will not add a data set or vignette to this package at this time. </w:t>
-      </w:r>
-      <w:proofErr w:type="gramStart"/>
-      <w:r>
-        <w:t>So</w:t>
-      </w:r>
-      <w:proofErr w:type="gramEnd"/>
-      <w:r>
-        <w:t xml:space="preserve"> let’s move on to editing the DESCRIPTION file. Open the DESCRIPTION file in a text editor. Put a Title</w:t>
+        <w:t>We will not add a data set or vignette to this package at this time. So let’s move on to editing the DESCRIPTION file. Open the DESCRIPTION file in a text editor. Put a Title</w:t>
       </w:r>
       <w:r>
         <w:t xml:space="preserve"> with something like “This Package Contains Useful Plotting Functions”</w:t>
       </w:r>
       <w:r>
-        <w:t xml:space="preserve">, edit the </w:t>
-      </w:r>
-      <w:proofErr w:type="spellStart"/>
-      <w:r>
-        <w:t>Authors@R</w:t>
-      </w:r>
-      <w:proofErr w:type="spellEnd"/>
-      <w:r>
-        <w:t xml:space="preserve"> section to include your personal information, and </w:t>
+        <w:t xml:space="preserve">, edit the Authors@R section to include your personal information, and </w:t>
       </w:r>
       <w:r>
         <w:t>edit</w:t>
@@ -1991,13 +1318,8 @@
         </w:numPr>
       </w:pPr>
       <w:r>
-        <w:t xml:space="preserve">Like in the </w:t>
-      </w:r>
-      <w:proofErr w:type="spellStart"/>
-      <w:r>
-        <w:t>mypackage</w:t>
-      </w:r>
-      <w:proofErr w:type="spellEnd"/>
+        <w:t>Like in the mypackage</w:t>
+      </w:r>
       <w:r>
         <w:t xml:space="preserve"> </w:t>
       </w:r>
@@ -2030,30 +1352,12 @@
       <w:r>
         <w:t xml:space="preserve"> and type </w:t>
       </w:r>
-      <w:proofErr w:type="spellStart"/>
-      <w:proofErr w:type="gramStart"/>
-      <w:r>
-        <w:rPr>
-          <w:b/>
-          <w:bCs/>
-        </w:rPr>
-        <w:t>devtools</w:t>
-      </w:r>
-      <w:proofErr w:type="spellEnd"/>
-      <w:r>
-        <w:rPr>
-          <w:b/>
-          <w:bCs/>
-        </w:rPr>
-        <w:t>::</w:t>
-      </w:r>
-      <w:proofErr w:type="gramEnd"/>
-      <w:r>
-        <w:rPr>
-          <w:b/>
-          <w:bCs/>
-        </w:rPr>
-        <w:t>document()</w:t>
+      <w:r>
+        <w:rPr>
+          <w:b/>
+          <w:bCs/>
+        </w:rPr>
+        <w:t>devtools::document()</w:t>
       </w:r>
       <w:r>
         <w:t>. This will create a man folder with a couple files in it that correspond to the functions and edit the NAMESPACE file.</w:t>
@@ -2075,33 +1379,13 @@
       <w:r>
         <w:t xml:space="preserve">In RStudio, type </w:t>
       </w:r>
-      <w:proofErr w:type="spellStart"/>
-      <w:proofErr w:type="gramStart"/>
-      <w:r>
-        <w:rPr>
-          <w:b/>
-          <w:bCs/>
-        </w:rPr>
-        <w:t>usethis</w:t>
-      </w:r>
-      <w:proofErr w:type="spellEnd"/>
-      <w:r>
-        <w:rPr>
-          <w:b/>
-          <w:bCs/>
-        </w:rPr>
-        <w:t>::</w:t>
-      </w:r>
-      <w:proofErr w:type="spellStart"/>
-      <w:proofErr w:type="gramEnd"/>
-      <w:r>
-        <w:rPr>
-          <w:b/>
-          <w:bCs/>
-        </w:rPr>
-        <w:t>use_gpl_license</w:t>
-      </w:r>
-      <w:proofErr w:type="spellEnd"/>
+      <w:r>
+        <w:rPr>
+          <w:b/>
+          <w:bCs/>
+        </w:rPr>
+        <w:t>usethis::use_gpl_license</w:t>
+      </w:r>
       <w:r>
         <w:rPr>
           <w:b/>
@@ -2116,15 +1400,7 @@
         <w:t>a</w:t>
       </w:r>
       <w:r>
-        <w:t xml:space="preserve"> </w:t>
-      </w:r>
-      <w:proofErr w:type="gramStart"/>
-      <w:r>
-        <w:t>license files</w:t>
-      </w:r>
-      <w:proofErr w:type="gramEnd"/>
-      <w:r>
-        <w:t xml:space="preserve"> to indicate that the license for this package is GPLv3. That will mean that this code and all derivatives of this code will be open source. </w:t>
+        <w:t xml:space="preserve"> license files to indicate that the license for this package is GPLv3. That will mean that this code and all derivatives of this code will be open source. </w:t>
       </w:r>
     </w:p>
     <w:p>
@@ -2146,49 +1422,22 @@
       <w:r>
         <w:t xml:space="preserve">In RStudio, type </w:t>
       </w:r>
-      <w:proofErr w:type="spellStart"/>
-      <w:proofErr w:type="gramStart"/>
-      <w:r>
-        <w:rPr>
-          <w:b/>
-          <w:bCs/>
-        </w:rPr>
-        <w:t>devtools</w:t>
-      </w:r>
-      <w:proofErr w:type="spellEnd"/>
-      <w:r>
-        <w:rPr>
-          <w:b/>
-          <w:bCs/>
-        </w:rPr>
-        <w:t>::</w:t>
-      </w:r>
-      <w:proofErr w:type="gramEnd"/>
-      <w:r>
-        <w:rPr>
-          <w:b/>
-          <w:bCs/>
-        </w:rPr>
-        <w:t>install()</w:t>
+      <w:r>
+        <w:rPr>
+          <w:b/>
+          <w:bCs/>
+        </w:rPr>
+        <w:t>devtools::install()</w:t>
       </w:r>
       <w:r>
         <w:t xml:space="preserve">. We do not need to include </w:t>
       </w:r>
-      <w:proofErr w:type="spellStart"/>
-      <w:r>
-        <w:rPr>
-          <w:b/>
-          <w:bCs/>
-        </w:rPr>
-        <w:t>build_vignettes</w:t>
-      </w:r>
-      <w:proofErr w:type="spellEnd"/>
-      <w:r>
-        <w:rPr>
-          <w:b/>
-          <w:bCs/>
-        </w:rPr>
-        <w:t xml:space="preserve"> = TRUE</w:t>
+      <w:r>
+        <w:rPr>
+          <w:b/>
+          <w:bCs/>
+        </w:rPr>
+        <w:t>build_vignettes = TRUE</w:t>
       </w:r>
       <w:r>
         <w:rPr>
@@ -2217,50 +1466,15 @@
       <w:r>
         <w:t xml:space="preserve">In RStudio, type </w:t>
       </w:r>
-      <w:proofErr w:type="spellStart"/>
-      <w:proofErr w:type="gramStart"/>
-      <w:r>
-        <w:rPr>
-          <w:b/>
-          <w:bCs/>
-        </w:rPr>
-        <w:t>devtools</w:t>
-      </w:r>
-      <w:proofErr w:type="spellEnd"/>
-      <w:r>
-        <w:rPr>
-          <w:b/>
-          <w:bCs/>
-        </w:rPr>
-        <w:t>::</w:t>
-      </w:r>
-      <w:proofErr w:type="spellStart"/>
-      <w:proofErr w:type="gramEnd"/>
-      <w:r>
-        <w:rPr>
-          <w:b/>
-          <w:bCs/>
-        </w:rPr>
-        <w:t>build_manual</w:t>
-      </w:r>
-      <w:proofErr w:type="spellEnd"/>
-      <w:r>
-        <w:rPr>
-          <w:b/>
-          <w:bCs/>
-        </w:rPr>
-        <w:t>()</w:t>
-      </w:r>
-      <w:r>
-        <w:t xml:space="preserve"> to build the manual. Then move this to the </w:t>
-      </w:r>
-      <w:proofErr w:type="spellStart"/>
-      <w:r>
-        <w:t>myplots</w:t>
-      </w:r>
-      <w:proofErr w:type="spellEnd"/>
-      <w:r>
-        <w:t xml:space="preserve"> folder. </w:t>
+      <w:r>
+        <w:rPr>
+          <w:b/>
+          <w:bCs/>
+        </w:rPr>
+        <w:t>devtools::build_manual()</w:t>
+      </w:r>
+      <w:r>
+        <w:t xml:space="preserve"> to build the manual. Then move this to the myplots folder. </w:t>
       </w:r>
     </w:p>
     <w:p>
@@ -2302,39 +1516,12 @@
       <w:r>
         <w:t xml:space="preserve">se </w:t>
       </w:r>
-      <w:proofErr w:type="spellStart"/>
-      <w:proofErr w:type="gramStart"/>
-      <w:r>
-        <w:rPr>
-          <w:b/>
-          <w:bCs/>
-        </w:rPr>
-        <w:t>devtools</w:t>
-      </w:r>
-      <w:proofErr w:type="spellEnd"/>
-      <w:r>
-        <w:rPr>
-          <w:b/>
-          <w:bCs/>
-        </w:rPr>
-        <w:t>::</w:t>
-      </w:r>
-      <w:proofErr w:type="spellStart"/>
-      <w:proofErr w:type="gramEnd"/>
-      <w:r>
-        <w:rPr>
-          <w:b/>
-          <w:bCs/>
-        </w:rPr>
-        <w:t>install_github</w:t>
-      </w:r>
-      <w:proofErr w:type="spellEnd"/>
-      <w:r>
-        <w:rPr>
-          <w:b/>
-          <w:bCs/>
-        </w:rPr>
-        <w:t>(“username/myplots</w:t>
+      <w:r>
+        <w:rPr>
+          <w:b/>
+          <w:bCs/>
+        </w:rPr>
+        <w:t>devtools::install_github(“username/myplots</w:t>
       </w:r>
       <w:r>
         <w:rPr>

</xml_diff>

<commit_message>
updated steps 12 and 13
</commit_message>
<xml_diff>
--- a/Labs/Lab 2 - R Packages/Lab 2 - R Packages.docx
+++ b/Labs/Lab 2 - R Packages/Lab 2 - R Packages.docx
@@ -89,7 +89,31 @@
         <w:t xml:space="preserve">packages. </w:t>
       </w:r>
       <w:r>
-        <w:t xml:space="preserve">In the first lab, you forked the mypackage directory and then cloned it to your local system. You may have called the forked repo “mypackage” to match mine or something different. Either way is fine, but I will refer to it as “mypackage” in this lab. </w:t>
+        <w:t xml:space="preserve">In the first lab, you forked the </w:t>
+      </w:r>
+      <w:proofErr w:type="spellStart"/>
+      <w:r>
+        <w:t>mypackage</w:t>
+      </w:r>
+      <w:proofErr w:type="spellEnd"/>
+      <w:r>
+        <w:t xml:space="preserve"> directory and then cloned it to your local system. You may have called the forked repo “</w:t>
+      </w:r>
+      <w:proofErr w:type="spellStart"/>
+      <w:r>
+        <w:t>mypackage</w:t>
+      </w:r>
+      <w:proofErr w:type="spellEnd"/>
+      <w:r>
+        <w:t>” to match mine or something different. Either way is fine, but I will refer to it as “</w:t>
+      </w:r>
+      <w:proofErr w:type="spellStart"/>
+      <w:r>
+        <w:t>mypackage</w:t>
+      </w:r>
+      <w:proofErr w:type="spellEnd"/>
+      <w:r>
+        <w:t xml:space="preserve">” in this lab. </w:t>
       </w:r>
     </w:p>
     <w:p>
@@ -109,8 +133,19 @@
           <w:sz w:val="28"/>
           <w:szCs w:val="28"/>
         </w:rPr>
-        <w:t>Updating mypackage</w:t>
-      </w:r>
+        <w:t xml:space="preserve">Updating </w:t>
+      </w:r>
+      <w:proofErr w:type="spellStart"/>
+      <w:r>
+        <w:rPr>
+          <w:rFonts w:asciiTheme="minorHAnsi" w:hAnsiTheme="minorHAnsi" w:cstheme="minorHAnsi"/>
+          <w:color w:val="000000" w:themeColor="text1"/>
+          <w:sz w:val="28"/>
+          <w:szCs w:val="28"/>
+        </w:rPr>
+        <w:t>mypackage</w:t>
+      </w:r>
+      <w:proofErr w:type="spellEnd"/>
     </w:p>
     <w:p/>
     <w:p>
@@ -122,7 +157,15 @@
         </w:numPr>
       </w:pPr>
       <w:r>
-        <w:t>First, on GitHub, navigate to your repos and to your mypackage repo.</w:t>
+        <w:t xml:space="preserve">First, on GitHub, navigate to your repos and to your </w:t>
+      </w:r>
+      <w:proofErr w:type="spellStart"/>
+      <w:r>
+        <w:t>mypackage</w:t>
+      </w:r>
+      <w:proofErr w:type="spellEnd"/>
+      <w:r>
+        <w:t xml:space="preserve"> repo.</w:t>
       </w:r>
       <w:r>
         <w:t xml:space="preserve"> In that repo, because you forked it from mine, you will have a Sync fork button. Click that button. There you will have two options: one to discard changes and one to open a pull request. These are your options because your forked repo is both ahead and behind mine. To the left of the Sync fork button, </w:t>
@@ -160,8 +203,13 @@
       <w:r>
         <w:t xml:space="preserve">If you had important </w:t>
       </w:r>
-      <w:r>
-        <w:t xml:space="preserve">changes </w:t>
+      <w:proofErr w:type="gramStart"/>
+      <w:r>
+        <w:t>changes</w:t>
+      </w:r>
+      <w:proofErr w:type="gramEnd"/>
+      <w:r>
+        <w:t xml:space="preserve"> </w:t>
       </w:r>
       <w:r>
         <w:t xml:space="preserve">you did not want to discard, you would need to resolve them using the terminal. </w:t>
@@ -196,7 +244,15 @@
         </w:numPr>
       </w:pPr>
       <w:r>
-        <w:t>Now that your GitHub forked repo is synced with mine, you can navigate to your mypackage folder on your computer</w:t>
+        <w:t xml:space="preserve">Now that your GitHub forked repo is synced with mine, you can navigate to your </w:t>
+      </w:r>
+      <w:proofErr w:type="spellStart"/>
+      <w:r>
+        <w:t>mypackage</w:t>
+      </w:r>
+      <w:proofErr w:type="spellEnd"/>
+      <w:r>
+        <w:t xml:space="preserve"> folder on your computer</w:t>
       </w:r>
       <w:r>
         <w:t>.</w:t>
@@ -252,7 +308,25 @@
         <w:t xml:space="preserve">Now let’s write a couple new functions that we can add to the package. First, </w:t>
       </w:r>
       <w:r>
-        <w:t xml:space="preserve">in the R/ folder, copy the add.R function and change the name to multiply.R. Edit this function and the documentation to indicate this function is used to multiply two numbers. </w:t>
+        <w:t xml:space="preserve">in the R/ folder, copy the </w:t>
+      </w:r>
+      <w:proofErr w:type="spellStart"/>
+      <w:proofErr w:type="gramStart"/>
+      <w:r>
+        <w:t>add.R</w:t>
+      </w:r>
+      <w:proofErr w:type="spellEnd"/>
+      <w:proofErr w:type="gramEnd"/>
+      <w:r>
+        <w:t xml:space="preserve"> function and change the name to </w:t>
+      </w:r>
+      <w:proofErr w:type="spellStart"/>
+      <w:r>
+        <w:t>multiply.R</w:t>
+      </w:r>
+      <w:proofErr w:type="spellEnd"/>
+      <w:r>
+        <w:t xml:space="preserve">. Edit this function and the documentation to indicate this function is used to multiply two numbers. </w:t>
       </w:r>
       <w:r>
         <w:t xml:space="preserve">Of course, this is a practically useless function since it is easy enough to multiply two numbers! </w:t>
@@ -270,14 +344,33 @@
         </w:numPr>
       </w:pPr>
       <w:r>
-        <w:t xml:space="preserve">Write one more simple function called divide.R that takes two numbers and divides the first number by the second number. Make sure the documentation is updated as well. In addition to dividing, include a check in this function. If the second number is 0, make this function output an error message saying “You cannot divide by 0.” The </w:t>
-      </w:r>
-      <w:r>
-        <w:rPr>
-          <w:b/>
-          <w:bCs/>
-        </w:rPr>
-        <w:t>stop()</w:t>
+        <w:t xml:space="preserve">Write one more simple function called </w:t>
+      </w:r>
+      <w:proofErr w:type="spellStart"/>
+      <w:proofErr w:type="gramStart"/>
+      <w:r>
+        <w:t>divide.R</w:t>
+      </w:r>
+      <w:proofErr w:type="spellEnd"/>
+      <w:proofErr w:type="gramEnd"/>
+      <w:r>
+        <w:t xml:space="preserve"> that takes two numbers and divides the first number by the second number. Make sure the documentation is updated as well. In addition to dividing, include a check in this function. If the second number is 0, make this function output an error message saying “You cannot divide by 0.” The </w:t>
+      </w:r>
+      <w:proofErr w:type="gramStart"/>
+      <w:r>
+        <w:rPr>
+          <w:b/>
+          <w:bCs/>
+        </w:rPr>
+        <w:t>stop(</w:t>
+      </w:r>
+      <w:proofErr w:type="gramEnd"/>
+      <w:r>
+        <w:rPr>
+          <w:b/>
+          <w:bCs/>
+        </w:rPr>
+        <w:t>)</w:t>
       </w:r>
       <w:r>
         <w:t xml:space="preserve"> function is good for this. You can create an if statement and then put </w:t>
@@ -285,13 +378,22 @@
       <w:r>
         <w:br/>
       </w:r>
+      <w:proofErr w:type="gramStart"/>
       <w:r>
         <w:rPr>
           <w:b/>
           <w:bCs/>
         </w:rPr>
         <w:lastRenderedPageBreak/>
-        <w:t>stop("You cannot divide by 0")</w:t>
+        <w:t>stop(</w:t>
+      </w:r>
+      <w:proofErr w:type="gramEnd"/>
+      <w:r>
+        <w:rPr>
+          <w:b/>
+          <w:bCs/>
+        </w:rPr>
+        <w:t>"You cannot divide by 0")</w:t>
       </w:r>
       <w:r>
         <w:t>.</w:t>
@@ -338,7 +440,41 @@
         </w:numPr>
       </w:pPr>
       <w:r>
-        <w:t>Copy the cranes.R file and rename it to brainbody.R. Then edit it so it reads in the brainbody.txt file. Then edit the usethis line so we have a brainbody object being created instead of cranes.</w:t>
+        <w:t xml:space="preserve">Copy the </w:t>
+      </w:r>
+      <w:proofErr w:type="spellStart"/>
+      <w:proofErr w:type="gramStart"/>
+      <w:r>
+        <w:t>cranes.R</w:t>
+      </w:r>
+      <w:proofErr w:type="spellEnd"/>
+      <w:proofErr w:type="gramEnd"/>
+      <w:r>
+        <w:t xml:space="preserve"> file and rename it to </w:t>
+      </w:r>
+      <w:proofErr w:type="spellStart"/>
+      <w:r>
+        <w:t>brainbody.R</w:t>
+      </w:r>
+      <w:proofErr w:type="spellEnd"/>
+      <w:r>
+        <w:t xml:space="preserve">. Then edit it so it reads in the brainbody.txt file. Then edit the </w:t>
+      </w:r>
+      <w:proofErr w:type="spellStart"/>
+      <w:r>
+        <w:t>usethis</w:t>
+      </w:r>
+      <w:proofErr w:type="spellEnd"/>
+      <w:r>
+        <w:t xml:space="preserve"> line so we have a </w:t>
+      </w:r>
+      <w:proofErr w:type="spellStart"/>
+      <w:r>
+        <w:t>brainbody</w:t>
+      </w:r>
+      <w:proofErr w:type="spellEnd"/>
+      <w:r>
+        <w:t xml:space="preserve"> object being created instead of cranes.</w:t>
       </w:r>
       <w:r>
         <w:t xml:space="preserve"> </w:t>
@@ -356,19 +492,45 @@
         </w:numPr>
       </w:pPr>
       <w:r>
-        <w:t xml:space="preserve">In RStudio, set your working directory to be your mypacakge folder. Then </w:t>
+        <w:t xml:space="preserve">In RStudio, set your working directory to be your </w:t>
+      </w:r>
+      <w:proofErr w:type="spellStart"/>
+      <w:r>
+        <w:t>mypacakge</w:t>
+      </w:r>
+      <w:proofErr w:type="spellEnd"/>
+      <w:r>
+        <w:t xml:space="preserve"> folder. Then </w:t>
       </w:r>
       <w:r>
         <w:t>run the code in th</w:t>
       </w:r>
       <w:r>
-        <w:t xml:space="preserve">e brainbody.R file </w:t>
+        <w:t xml:space="preserve">e </w:t>
+      </w:r>
+      <w:proofErr w:type="spellStart"/>
+      <w:proofErr w:type="gramStart"/>
+      <w:r>
+        <w:t>brainbody.R</w:t>
+      </w:r>
+      <w:proofErr w:type="spellEnd"/>
+      <w:proofErr w:type="gramEnd"/>
+      <w:r>
+        <w:t xml:space="preserve"> file </w:t>
       </w:r>
       <w:r>
         <w:t xml:space="preserve">in RStudio. </w:t>
       </w:r>
       <w:r>
-        <w:t>This should add the brainbody.rda object in the data folder.</w:t>
+        <w:t xml:space="preserve">This should add the </w:t>
+      </w:r>
+      <w:proofErr w:type="spellStart"/>
+      <w:r>
+        <w:t>brainbody.rda</w:t>
+      </w:r>
+      <w:proofErr w:type="spellEnd"/>
+      <w:r>
+        <w:t xml:space="preserve"> object in the data folder.</w:t>
       </w:r>
       <w:r>
         <w:br/>
@@ -383,7 +545,17 @@
         </w:numPr>
       </w:pPr>
       <w:r>
-        <w:t>Now edit the data.R file in the R folder. Copy and paste lines 1-</w:t>
+        <w:t xml:space="preserve">Now edit the </w:t>
+      </w:r>
+      <w:proofErr w:type="spellStart"/>
+      <w:proofErr w:type="gramStart"/>
+      <w:r>
+        <w:t>data.R</w:t>
+      </w:r>
+      <w:proofErr w:type="spellEnd"/>
+      <w:proofErr w:type="gramEnd"/>
+      <w:r>
+        <w:t xml:space="preserve"> file in the R folder. Copy and paste lines 1-</w:t>
       </w:r>
       <w:r>
         <w:t>9</w:t>
@@ -392,10 +564,34 @@
         <w:t>, but leave a blank line</w:t>
       </w:r>
       <w:r>
-        <w:t xml:space="preserve"> between the cranes documentation and the brainbody documentation</w:t>
-      </w:r>
-      <w:r>
-        <w:t xml:space="preserve">. Then edit those lines to be about the brainbody data set. Of course, this data set has 5 variables instead of 2. </w:t>
+        <w:t xml:space="preserve"> between the </w:t>
+      </w:r>
+      <w:proofErr w:type="gramStart"/>
+      <w:r>
+        <w:t>cranes</w:t>
+      </w:r>
+      <w:proofErr w:type="gramEnd"/>
+      <w:r>
+        <w:t xml:space="preserve"> documentation and the </w:t>
+      </w:r>
+      <w:proofErr w:type="spellStart"/>
+      <w:r>
+        <w:t>brainbody</w:t>
+      </w:r>
+      <w:proofErr w:type="spellEnd"/>
+      <w:r>
+        <w:t xml:space="preserve"> documentation</w:t>
+      </w:r>
+      <w:r>
+        <w:t xml:space="preserve">. Then edit those lines to be about the </w:t>
+      </w:r>
+      <w:proofErr w:type="spellStart"/>
+      <w:r>
+        <w:t>brainbody</w:t>
+      </w:r>
+      <w:proofErr w:type="spellEnd"/>
+      <w:r>
+        <w:t xml:space="preserve"> data set. Of course, this data set has 5 variables instead of 2. </w:t>
       </w:r>
       <w:r>
         <w:br/>
@@ -424,7 +620,23 @@
         </w:r>
       </w:hyperlink>
       <w:r>
-        <w:t xml:space="preserve"> for info on how to add a second person as an author. Your role would just be “aut” not “cre” since you were not the original creator of the package.</w:t>
+        <w:t xml:space="preserve"> for info on how to add a second person as an author. Your role would just be “</w:t>
+      </w:r>
+      <w:proofErr w:type="spellStart"/>
+      <w:r>
+        <w:t>aut</w:t>
+      </w:r>
+      <w:proofErr w:type="spellEnd"/>
+      <w:r>
+        <w:t>” not “</w:t>
+      </w:r>
+      <w:proofErr w:type="spellStart"/>
+      <w:r>
+        <w:t>cre</w:t>
+      </w:r>
+      <w:proofErr w:type="spellEnd"/>
+      <w:r>
+        <w:t>” since you were not the original creator of the package.</w:t>
       </w:r>
       <w:r>
         <w:br/>
@@ -469,14 +681,31 @@
         </w:numPr>
       </w:pPr>
       <w:r>
-        <w:t xml:space="preserve">Now edit the my-vignette.Rmd file to include one example of the </w:t>
-      </w:r>
-      <w:r>
-        <w:rPr>
-          <w:b/>
-          <w:bCs/>
-        </w:rPr>
-        <w:t>multiply()</w:t>
+        <w:t>Now edit the my-</w:t>
+      </w:r>
+      <w:proofErr w:type="spellStart"/>
+      <w:r>
+        <w:t>vignette.Rmd</w:t>
+      </w:r>
+      <w:proofErr w:type="spellEnd"/>
+      <w:r>
+        <w:t xml:space="preserve"> file to include one example of the </w:t>
+      </w:r>
+      <w:proofErr w:type="gramStart"/>
+      <w:r>
+        <w:rPr>
+          <w:b/>
+          <w:bCs/>
+        </w:rPr>
+        <w:t>multiply(</w:t>
+      </w:r>
+      <w:proofErr w:type="gramEnd"/>
+      <w:r>
+        <w:rPr>
+          <w:b/>
+          <w:bCs/>
+        </w:rPr>
+        <w:t>)</w:t>
       </w:r>
       <w:r>
         <w:t xml:space="preserve"> function and one of the </w:t>
@@ -492,6 +721,256 @@
         <w:t xml:space="preserve"> function. </w:t>
       </w:r>
       <w:r>
+        <w:t>Updated steps below:</w:t>
+      </w:r>
+    </w:p>
+    <w:p>
+      <w:pPr>
+        <w:pStyle w:val="ListParagraph"/>
+        <w:numPr>
+          <w:ilvl w:val="1"/>
+          <w:numId w:val="11"/>
+        </w:numPr>
+      </w:pPr>
+      <w:r>
+        <w:t xml:space="preserve">Install the </w:t>
+      </w:r>
+      <w:proofErr w:type="spellStart"/>
+      <w:r>
+        <w:t>devtools</w:t>
+      </w:r>
+      <w:proofErr w:type="spellEnd"/>
+      <w:r>
+        <w:t xml:space="preserve"> library: </w:t>
+      </w:r>
+      <w:proofErr w:type="spellStart"/>
+      <w:proofErr w:type="gramStart"/>
+      <w:r>
+        <w:rPr>
+          <w:b/>
+          <w:bCs/>
+        </w:rPr>
+        <w:t>install.packages</w:t>
+      </w:r>
+      <w:proofErr w:type="spellEnd"/>
+      <w:proofErr w:type="gramEnd"/>
+      <w:r>
+        <w:rPr>
+          <w:b/>
+          <w:bCs/>
+        </w:rPr>
+        <w:t>("</w:t>
+      </w:r>
+      <w:proofErr w:type="spellStart"/>
+      <w:r>
+        <w:rPr>
+          <w:b/>
+          <w:bCs/>
+        </w:rPr>
+        <w:t>devtools</w:t>
+      </w:r>
+      <w:proofErr w:type="spellEnd"/>
+      <w:r>
+        <w:rPr>
+          <w:b/>
+          <w:bCs/>
+        </w:rPr>
+        <w:t>")</w:t>
+      </w:r>
+      <w:r>
+        <w:t xml:space="preserve">. </w:t>
+      </w:r>
+    </w:p>
+    <w:p>
+      <w:pPr>
+        <w:pStyle w:val="ListParagraph"/>
+        <w:numPr>
+          <w:ilvl w:val="1"/>
+          <w:numId w:val="11"/>
+        </w:numPr>
+      </w:pPr>
+      <w:r>
+        <w:t xml:space="preserve">Be sure your R working directory is in the </w:t>
+      </w:r>
+      <w:proofErr w:type="spellStart"/>
+      <w:r>
+        <w:t>mypackage</w:t>
+      </w:r>
+      <w:proofErr w:type="spellEnd"/>
+      <w:r>
+        <w:t xml:space="preserve"> folder and then r</w:t>
+      </w:r>
+      <w:r>
+        <w:t xml:space="preserve">un </w:t>
+      </w:r>
+      <w:proofErr w:type="spellStart"/>
+      <w:proofErr w:type="gramStart"/>
+      <w:r>
+        <w:rPr>
+          <w:b/>
+          <w:bCs/>
+        </w:rPr>
+        <w:t>devtools</w:t>
+      </w:r>
+      <w:proofErr w:type="spellEnd"/>
+      <w:r>
+        <w:rPr>
+          <w:b/>
+          <w:bCs/>
+        </w:rPr>
+        <w:t>::</w:t>
+      </w:r>
+      <w:proofErr w:type="gramEnd"/>
+      <w:r>
+        <w:rPr>
+          <w:b/>
+          <w:bCs/>
+        </w:rPr>
+        <w:t>document()</w:t>
+      </w:r>
+      <w:r>
+        <w:t>.</w:t>
+      </w:r>
+      <w:r>
+        <w:t xml:space="preserve"> </w:t>
+      </w:r>
+      <w:r>
+        <w:t xml:space="preserve">This will create manuals for each of your new functions and will add them and the </w:t>
+      </w:r>
+      <w:proofErr w:type="spellStart"/>
+      <w:r>
+        <w:t>brainbody</w:t>
+      </w:r>
+      <w:proofErr w:type="spellEnd"/>
+      <w:r>
+        <w:t xml:space="preserve"> info to the NAMESPACE file.</w:t>
+      </w:r>
+      <w:r>
+        <w:t xml:space="preserve"> If there were any errors in those functions or your editing of the DESCRIPTION file, it will let you know.</w:t>
+      </w:r>
+    </w:p>
+    <w:p>
+      <w:pPr>
+        <w:pStyle w:val="ListParagraph"/>
+        <w:numPr>
+          <w:ilvl w:val="2"/>
+          <w:numId w:val="11"/>
+        </w:numPr>
+      </w:pPr>
+      <w:r>
+        <w:t xml:space="preserve">If it gives you grief about a package needing to be a more modern version, like maybe the cli package, try to remove the package using </w:t>
+      </w:r>
+      <w:proofErr w:type="spellStart"/>
+      <w:proofErr w:type="gramStart"/>
+      <w:r>
+        <w:rPr>
+          <w:b/>
+          <w:bCs/>
+        </w:rPr>
+        <w:t>remove.packages</w:t>
+      </w:r>
+      <w:proofErr w:type="spellEnd"/>
+      <w:proofErr w:type="gramEnd"/>
+      <w:r>
+        <w:rPr>
+          <w:b/>
+          <w:bCs/>
+        </w:rPr>
+        <w:t>("cli")</w:t>
+      </w:r>
+      <w:r>
+        <w:rPr>
+          <w:b/>
+          <w:bCs/>
+        </w:rPr>
+        <w:t xml:space="preserve"> </w:t>
+      </w:r>
+      <w:r>
+        <w:t xml:space="preserve">and then installing it again: </w:t>
+      </w:r>
+      <w:proofErr w:type="spellStart"/>
+      <w:r>
+        <w:rPr>
+          <w:b/>
+          <w:bCs/>
+        </w:rPr>
+        <w:t>install</w:t>
+      </w:r>
+      <w:r>
+        <w:rPr>
+          <w:b/>
+          <w:bCs/>
+        </w:rPr>
+        <w:t>.packages</w:t>
+      </w:r>
+      <w:proofErr w:type="spellEnd"/>
+      <w:r>
+        <w:rPr>
+          <w:b/>
+          <w:bCs/>
+        </w:rPr>
+        <w:t>("cli")</w:t>
+      </w:r>
+      <w:r>
+        <w:t>.</w:t>
+      </w:r>
+      <w:r>
+        <w:t xml:space="preserve"> If that doesn’t work, let me know. </w:t>
+      </w:r>
+      <w:r>
+        <w:t xml:space="preserve"> </w:t>
+      </w:r>
+    </w:p>
+    <w:p>
+      <w:pPr>
+        <w:pStyle w:val="ListParagraph"/>
+        <w:numPr>
+          <w:ilvl w:val="1"/>
+          <w:numId w:val="11"/>
+        </w:numPr>
+      </w:pPr>
+      <w:r>
+        <w:t xml:space="preserve">Run </w:t>
+      </w:r>
+      <w:proofErr w:type="spellStart"/>
+      <w:proofErr w:type="gramStart"/>
+      <w:r>
+        <w:rPr>
+          <w:b/>
+          <w:bCs/>
+        </w:rPr>
+        <w:t>devtools</w:t>
+      </w:r>
+      <w:proofErr w:type="spellEnd"/>
+      <w:r>
+        <w:rPr>
+          <w:b/>
+          <w:bCs/>
+        </w:rPr>
+        <w:t>::</w:t>
+      </w:r>
+      <w:proofErr w:type="gramEnd"/>
+      <w:r>
+        <w:rPr>
+          <w:b/>
+          <w:bCs/>
+        </w:rPr>
+        <w:t>install()</w:t>
+      </w:r>
+      <w:r>
+        <w:t>. It is okay if it mentions something about the package masking other functions.</w:t>
+      </w:r>
+    </w:p>
+    <w:p>
+      <w:pPr>
+        <w:pStyle w:val="ListParagraph"/>
+        <w:numPr>
+          <w:ilvl w:val="1"/>
+          <w:numId w:val="11"/>
+        </w:numPr>
+      </w:pPr>
+      <w:r>
+        <w:lastRenderedPageBreak/>
         <w:t xml:space="preserve">Then Knit the vignette. </w:t>
       </w:r>
       <w:r>
@@ -505,33 +984,134 @@
           <w:ilvl w:val="0"/>
           <w:numId w:val="11"/>
         </w:numPr>
-      </w:pPr>
-      <w:r>
+        <w:rPr>
+          <w:strike/>
+        </w:rPr>
+      </w:pPr>
+      <w:r>
+        <w:rPr>
+          <w:strike/>
+        </w:rPr>
         <w:t xml:space="preserve">Now that all of this is done, you can </w:t>
       </w:r>
       <w:r>
-        <w:t xml:space="preserve">install the devtools library. Then </w:t>
-      </w:r>
-      <w:r>
+        <w:rPr>
+          <w:strike/>
+        </w:rPr>
+        <w:t xml:space="preserve">install the </w:t>
+      </w:r>
+      <w:proofErr w:type="spellStart"/>
+      <w:r>
+        <w:rPr>
+          <w:strike/>
+        </w:rPr>
+        <w:t>devtools</w:t>
+      </w:r>
+      <w:proofErr w:type="spellEnd"/>
+      <w:r>
+        <w:rPr>
+          <w:strike/>
+        </w:rPr>
+        <w:t xml:space="preserve"> library. Then </w:t>
+      </w:r>
+      <w:r>
+        <w:rPr>
+          <w:strike/>
+        </w:rPr>
         <w:t xml:space="preserve">run the </w:t>
       </w:r>
-      <w:r>
-        <w:rPr>
-          <w:b/>
-          <w:bCs/>
-        </w:rPr>
-        <w:t>devtools::document()</w:t>
-      </w:r>
-      <w:r>
+      <w:proofErr w:type="spellStart"/>
+      <w:proofErr w:type="gramStart"/>
+      <w:r>
+        <w:rPr>
+          <w:b/>
+          <w:bCs/>
+          <w:strike/>
+        </w:rPr>
+        <w:t>devtools</w:t>
+      </w:r>
+      <w:proofErr w:type="spellEnd"/>
+      <w:r>
+        <w:rPr>
+          <w:b/>
+          <w:bCs/>
+          <w:strike/>
+        </w:rPr>
+        <w:t>::</w:t>
+      </w:r>
+      <w:proofErr w:type="gramEnd"/>
+      <w:r>
+        <w:rPr>
+          <w:b/>
+          <w:bCs/>
+          <w:strike/>
+        </w:rPr>
+        <w:t>document()</w:t>
+      </w:r>
+      <w:r>
+        <w:rPr>
+          <w:strike/>
+        </w:rPr>
         <w:t xml:space="preserve"> command</w:t>
       </w:r>
       <w:r>
-        <w:t xml:space="preserve"> in RStudio (again, your working directory should be the mypackage folder)</w:t>
-      </w:r>
-      <w:r>
-        <w:t>. This will create manuals for each of your new functions and will add them and the brainbody info to the NAMESPACE file.</w:t>
-      </w:r>
-      <w:r>
+        <w:rPr>
+          <w:strike/>
+        </w:rPr>
+        <w:t xml:space="preserve"> in RStudio (again, </w:t>
+      </w:r>
+      <w:proofErr w:type="spellStart"/>
+      <w:r>
+        <w:rPr>
+          <w:strike/>
+        </w:rPr>
+        <w:t>your</w:t>
+      </w:r>
+      <w:proofErr w:type="spellEnd"/>
+      <w:r>
+        <w:rPr>
+          <w:strike/>
+        </w:rPr>
+        <w:t xml:space="preserve"> working directory should be the </w:t>
+      </w:r>
+      <w:proofErr w:type="spellStart"/>
+      <w:r>
+        <w:rPr>
+          <w:strike/>
+        </w:rPr>
+        <w:t>mypackage</w:t>
+      </w:r>
+      <w:proofErr w:type="spellEnd"/>
+      <w:r>
+        <w:rPr>
+          <w:strike/>
+        </w:rPr>
+        <w:t xml:space="preserve"> folder)</w:t>
+      </w:r>
+      <w:r>
+        <w:rPr>
+          <w:strike/>
+        </w:rPr>
+        <w:t xml:space="preserve">. This will create manuals for each of your new functions and will add them and the </w:t>
+      </w:r>
+      <w:proofErr w:type="spellStart"/>
+      <w:r>
+        <w:rPr>
+          <w:strike/>
+        </w:rPr>
+        <w:t>brainbody</w:t>
+      </w:r>
+      <w:proofErr w:type="spellEnd"/>
+      <w:r>
+        <w:rPr>
+          <w:strike/>
+        </w:rPr>
+        <w:t xml:space="preserve"> info to the NAMESPACE file.</w:t>
+      </w:r>
+      <w:r>
+        <w:rPr>
+          <w:strike/>
+        </w:rPr>
         <w:br/>
       </w:r>
     </w:p>
@@ -546,12 +1126,46 @@
       <w:r>
         <w:t xml:space="preserve">Now run </w:t>
       </w:r>
-      <w:r>
-        <w:rPr>
-          <w:b/>
-          <w:bCs/>
-        </w:rPr>
-        <w:t>devtools::install(build_vignettes = TRUE)</w:t>
+      <w:proofErr w:type="spellStart"/>
+      <w:proofErr w:type="gramStart"/>
+      <w:r>
+        <w:rPr>
+          <w:b/>
+          <w:bCs/>
+        </w:rPr>
+        <w:t>devtools</w:t>
+      </w:r>
+      <w:proofErr w:type="spellEnd"/>
+      <w:r>
+        <w:rPr>
+          <w:b/>
+          <w:bCs/>
+        </w:rPr>
+        <w:t>::</w:t>
+      </w:r>
+      <w:proofErr w:type="gramEnd"/>
+      <w:r>
+        <w:rPr>
+          <w:b/>
+          <w:bCs/>
+        </w:rPr>
+        <w:t>install(</w:t>
+      </w:r>
+      <w:proofErr w:type="spellStart"/>
+      <w:r>
+        <w:rPr>
+          <w:b/>
+          <w:bCs/>
+        </w:rPr>
+        <w:t>build_vignettes</w:t>
+      </w:r>
+      <w:proofErr w:type="spellEnd"/>
+      <w:r>
+        <w:rPr>
+          <w:b/>
+          <w:bCs/>
+        </w:rPr>
+        <w:t xml:space="preserve"> = TRUE)</w:t>
       </w:r>
       <w:r>
         <w:t xml:space="preserve"> </w:t>
@@ -563,10 +1177,24 @@
         <w:t xml:space="preserve"> This will install </w:t>
       </w:r>
       <w:r>
-        <w:t>the mypackage</w:t>
-      </w:r>
-      <w:r>
-        <w:t xml:space="preserve"> package.</w:t>
+        <w:t xml:space="preserve">the </w:t>
+      </w:r>
+      <w:proofErr w:type="spellStart"/>
+      <w:r>
+        <w:t>mypackage</w:t>
+      </w:r>
+      <w:proofErr w:type="spellEnd"/>
+      <w:r>
+        <w:t xml:space="preserve"> package</w:t>
+      </w:r>
+      <w:r>
+        <w:t xml:space="preserve">, but will </w:t>
+      </w:r>
+      <w:r>
+        <w:t xml:space="preserve">also </w:t>
+      </w:r>
+      <w:r>
+        <w:t xml:space="preserve">build the vignette. </w:t>
       </w:r>
       <w:r>
         <w:br/>
@@ -581,7 +1209,13 @@
         </w:numPr>
       </w:pPr>
       <w:r>
-        <w:t>Quit RStudio and reopen it. Then</w:t>
+        <w:t>Quit RStudio and reopen it</w:t>
+      </w:r>
+      <w:r>
+        <w:t xml:space="preserve"> or go to Session at the top and then Restart R</w:t>
+      </w:r>
+      <w:r>
+        <w:t>. Then</w:t>
       </w:r>
       <w:r>
         <w:t xml:space="preserve"> type </w:t>
@@ -591,7 +1225,23 @@
           <w:b/>
           <w:bCs/>
         </w:rPr>
-        <w:t>library(mypacakge)</w:t>
+        <w:t>library(</w:t>
+      </w:r>
+      <w:proofErr w:type="spellStart"/>
+      <w:r>
+        <w:rPr>
+          <w:b/>
+          <w:bCs/>
+        </w:rPr>
+        <w:t>mypackage</w:t>
+      </w:r>
+      <w:proofErr w:type="spellEnd"/>
+      <w:r>
+        <w:rPr>
+          <w:b/>
+          <w:bCs/>
+        </w:rPr>
+        <w:t>)</w:t>
       </w:r>
       <w:r>
         <w:t xml:space="preserve"> to load your package. </w:t>
@@ -599,12 +1249,21 @@
       <w:r>
         <w:t xml:space="preserve">Then try to use the </w:t>
       </w:r>
-      <w:r>
-        <w:rPr>
-          <w:b/>
-          <w:bCs/>
-        </w:rPr>
-        <w:t>multiply()</w:t>
+      <w:proofErr w:type="gramStart"/>
+      <w:r>
+        <w:rPr>
+          <w:b/>
+          <w:bCs/>
+        </w:rPr>
+        <w:t>multiply(</w:t>
+      </w:r>
+      <w:proofErr w:type="gramEnd"/>
+      <w:r>
+        <w:rPr>
+          <w:b/>
+          <w:bCs/>
+        </w:rPr>
+        <w:t>)</w:t>
       </w:r>
       <w:r>
         <w:t xml:space="preserve"> and </w:t>
@@ -620,29 +1279,51 @@
         <w:t xml:space="preserve"> functions to verify they work and the package was installed correctly. </w:t>
       </w:r>
       <w:r>
-        <w:t xml:space="preserve">Then type </w:t>
-      </w:r>
-      <w:r>
-        <w:rPr>
-          <w:b/>
-          <w:bCs/>
-        </w:rPr>
-        <w:t>?multiply()</w:t>
-      </w:r>
-      <w:r>
-        <w:t xml:space="preserve"> in RStudio to verify the help page for that </w:t>
-      </w:r>
-      <w:r>
-        <w:lastRenderedPageBreak/>
-        <w:t xml:space="preserve">function works. Then type </w:t>
-      </w:r>
-      <w:r>
-        <w:rPr>
-          <w:b/>
-          <w:bCs/>
-        </w:rPr>
-        <w:t>?brainbody</w:t>
-      </w:r>
+        <w:t xml:space="preserve">Then </w:t>
+      </w:r>
+      <w:proofErr w:type="gramStart"/>
+      <w:r>
+        <w:t xml:space="preserve">type </w:t>
+      </w:r>
+      <w:r>
+        <w:rPr>
+          <w:b/>
+          <w:bCs/>
+        </w:rPr>
+        <w:t>?multiply</w:t>
+      </w:r>
+      <w:proofErr w:type="gramEnd"/>
+      <w:r>
+        <w:rPr>
+          <w:b/>
+          <w:bCs/>
+        </w:rPr>
+        <w:t>()</w:t>
+      </w:r>
+      <w:r>
+        <w:t xml:space="preserve"> in RStudio to verify the help page for that function works. Then </w:t>
+      </w:r>
+      <w:proofErr w:type="gramStart"/>
+      <w:r>
+        <w:t xml:space="preserve">type </w:t>
+      </w:r>
+      <w:r>
+        <w:rPr>
+          <w:b/>
+          <w:bCs/>
+        </w:rPr>
+        <w:t>?</w:t>
+      </w:r>
+      <w:proofErr w:type="spellStart"/>
+      <w:r>
+        <w:rPr>
+          <w:b/>
+          <w:bCs/>
+        </w:rPr>
+        <w:t>brainbody</w:t>
+      </w:r>
+      <w:proofErr w:type="spellEnd"/>
+      <w:proofErr w:type="gramEnd"/>
       <w:r>
         <w:t xml:space="preserve"> to verify the help page for that data set is working.</w:t>
       </w:r>
@@ -661,12 +1342,46 @@
       <w:r>
         <w:t xml:space="preserve">Now type </w:t>
       </w:r>
-      <w:r>
-        <w:rPr>
-          <w:b/>
-          <w:bCs/>
-        </w:rPr>
-        <w:t>utils::browseVignettes("mypackage")</w:t>
+      <w:proofErr w:type="gramStart"/>
+      <w:r>
+        <w:rPr>
+          <w:b/>
+          <w:bCs/>
+        </w:rPr>
+        <w:t>utils::</w:t>
+      </w:r>
+      <w:proofErr w:type="spellStart"/>
+      <w:proofErr w:type="gramEnd"/>
+      <w:r>
+        <w:rPr>
+          <w:b/>
+          <w:bCs/>
+        </w:rPr>
+        <w:t>browseVignettes</w:t>
+      </w:r>
+      <w:proofErr w:type="spellEnd"/>
+      <w:r>
+        <w:rPr>
+          <w:b/>
+          <w:bCs/>
+        </w:rPr>
+        <w:t>("</w:t>
+      </w:r>
+      <w:proofErr w:type="spellStart"/>
+      <w:r>
+        <w:rPr>
+          <w:b/>
+          <w:bCs/>
+        </w:rPr>
+        <w:t>mypackage</w:t>
+      </w:r>
+      <w:proofErr w:type="spellEnd"/>
+      <w:r>
+        <w:rPr>
+          <w:b/>
+          <w:bCs/>
+        </w:rPr>
+        <w:t>")</w:t>
       </w:r>
       <w:r>
         <w:t xml:space="preserve"> in RStudio. This should launch the vignettes page. Click on the HTML to view the vignette and verify that your new examples are showing.</w:t>
@@ -689,12 +1404,39 @@
       <w:r>
         <w:t xml:space="preserve"> Type </w:t>
       </w:r>
-      <w:r>
-        <w:rPr>
-          <w:b/>
-          <w:bCs/>
-        </w:rPr>
-        <w:t>devtools::build_manual()</w:t>
+      <w:proofErr w:type="spellStart"/>
+      <w:proofErr w:type="gramStart"/>
+      <w:r>
+        <w:rPr>
+          <w:b/>
+          <w:bCs/>
+        </w:rPr>
+        <w:t>devtools</w:t>
+      </w:r>
+      <w:proofErr w:type="spellEnd"/>
+      <w:r>
+        <w:rPr>
+          <w:b/>
+          <w:bCs/>
+        </w:rPr>
+        <w:t>::</w:t>
+      </w:r>
+      <w:proofErr w:type="spellStart"/>
+      <w:proofErr w:type="gramEnd"/>
+      <w:r>
+        <w:rPr>
+          <w:b/>
+          <w:bCs/>
+        </w:rPr>
+        <w:t>build_manual</w:t>
+      </w:r>
+      <w:proofErr w:type="spellEnd"/>
+      <w:r>
+        <w:rPr>
+          <w:b/>
+          <w:bCs/>
+        </w:rPr>
+        <w:t>()</w:t>
       </w:r>
       <w:r>
         <w:rPr>
@@ -704,7 +1446,13 @@
         <w:t xml:space="preserve"> </w:t>
       </w:r>
       <w:r>
-        <w:t>in RStuio. This will create a new manual</w:t>
+        <w:t>in RStu</w:t>
+      </w:r>
+      <w:r>
+        <w:t>d</w:t>
+      </w:r>
+      <w:r>
+        <w:t>io. This will create a new manual</w:t>
       </w:r>
       <w:r>
         <w:t xml:space="preserve"> file with the name “</w:t>
@@ -728,7 +1476,15 @@
         <w:t>”</w:t>
       </w:r>
       <w:r>
-        <w:t xml:space="preserve"> in the parent folder of mypackage, which should be your Math_3190 folder on your computer. </w:t>
+        <w:t xml:space="preserve"> in the parent folder of </w:t>
+      </w:r>
+      <w:proofErr w:type="spellStart"/>
+      <w:r>
+        <w:t>mypackage</w:t>
+      </w:r>
+      <w:proofErr w:type="spellEnd"/>
+      <w:r>
+        <w:t xml:space="preserve">, which should be your Math_3190 folder on your computer. </w:t>
       </w:r>
       <w:r>
         <w:t>Add</w:t>
@@ -740,7 +1496,15 @@
         <w:t>this</w:t>
       </w:r>
       <w:r>
-        <w:t xml:space="preserve"> manual in your mypackage folder</w:t>
+        <w:t xml:space="preserve"> manual in your </w:t>
+      </w:r>
+      <w:proofErr w:type="spellStart"/>
+      <w:r>
+        <w:t>mypackage</w:t>
+      </w:r>
+      <w:proofErr w:type="spellEnd"/>
+      <w:r>
+        <w:t xml:space="preserve"> folder</w:t>
       </w:r>
       <w:r>
         <w:t>. You can delete the old manual with the name “</w:t>
@@ -781,8 +1545,17 @@
           <w:b/>
           <w:bCs/>
         </w:rPr>
-        <w:t xml:space="preserve"> git add .</w:t>
-      </w:r>
+        <w:t xml:space="preserve"> git </w:t>
+      </w:r>
+      <w:proofErr w:type="gramStart"/>
+      <w:r>
+        <w:rPr>
+          <w:b/>
+          <w:bCs/>
+        </w:rPr>
+        <w:t>add .</w:t>
+      </w:r>
+      <w:proofErr w:type="gramEnd"/>
       <w:r>
         <w:t xml:space="preserve"> to add them all. Then </w:t>
       </w:r>
@@ -832,19 +1605,87 @@
       <w:r>
         <w:t xml:space="preserve">try to install your package from GitHub using the code </w:t>
       </w:r>
-      <w:r>
-        <w:rPr>
-          <w:b/>
-          <w:bCs/>
-        </w:rPr>
-        <w:t xml:space="preserve">devtools::install_github(“your_username/mypackage”, </w:t>
-      </w:r>
-      <w:r>
-        <w:rPr>
-          <w:b/>
-          <w:bCs/>
-        </w:rPr>
-        <w:t xml:space="preserve">build_vignettes = </w:t>
+      <w:proofErr w:type="spellStart"/>
+      <w:proofErr w:type="gramStart"/>
+      <w:r>
+        <w:rPr>
+          <w:b/>
+          <w:bCs/>
+        </w:rPr>
+        <w:t>devtools</w:t>
+      </w:r>
+      <w:proofErr w:type="spellEnd"/>
+      <w:r>
+        <w:rPr>
+          <w:b/>
+          <w:bCs/>
+        </w:rPr>
+        <w:t>::</w:t>
+      </w:r>
+      <w:proofErr w:type="spellStart"/>
+      <w:proofErr w:type="gramEnd"/>
+      <w:r>
+        <w:rPr>
+          <w:b/>
+          <w:bCs/>
+        </w:rPr>
+        <w:t>install_github</w:t>
+      </w:r>
+      <w:proofErr w:type="spellEnd"/>
+      <w:r>
+        <w:rPr>
+          <w:b/>
+          <w:bCs/>
+        </w:rPr>
+        <w:t>(“</w:t>
+      </w:r>
+      <w:proofErr w:type="spellStart"/>
+      <w:r>
+        <w:rPr>
+          <w:b/>
+          <w:bCs/>
+        </w:rPr>
+        <w:t>your_username</w:t>
+      </w:r>
+      <w:proofErr w:type="spellEnd"/>
+      <w:r>
+        <w:rPr>
+          <w:b/>
+          <w:bCs/>
+        </w:rPr>
+        <w:t>/</w:t>
+      </w:r>
+      <w:proofErr w:type="spellStart"/>
+      <w:r>
+        <w:rPr>
+          <w:b/>
+          <w:bCs/>
+        </w:rPr>
+        <w:t>mypackage</w:t>
+      </w:r>
+      <w:proofErr w:type="spellEnd"/>
+      <w:r>
+        <w:rPr>
+          <w:b/>
+          <w:bCs/>
+        </w:rPr>
+        <w:t xml:space="preserve">”, </w:t>
+      </w:r>
+      <w:proofErr w:type="spellStart"/>
+      <w:r>
+        <w:rPr>
+          <w:b/>
+          <w:bCs/>
+        </w:rPr>
+        <w:t>build_vignettes</w:t>
+      </w:r>
+      <w:proofErr w:type="spellEnd"/>
+      <w:r>
+        <w:rPr>
+          <w:b/>
+          <w:bCs/>
+        </w:rPr>
+        <w:t xml:space="preserve"> = </w:t>
       </w:r>
       <w:r>
         <w:rPr>
@@ -915,12 +1756,30 @@
         <w:br/>
         <w:t xml:space="preserve">First, in RStudio, set the working directory to the Math_3190 folder. Then run the code: </w:t>
       </w:r>
-      <w:r>
-        <w:rPr>
-          <w:b/>
-          <w:bCs/>
-        </w:rPr>
-        <w:t>devtools::create("myp</w:t>
+      <w:proofErr w:type="spellStart"/>
+      <w:proofErr w:type="gramStart"/>
+      <w:r>
+        <w:rPr>
+          <w:b/>
+          <w:bCs/>
+        </w:rPr>
+        <w:t>devtools</w:t>
+      </w:r>
+      <w:proofErr w:type="spellEnd"/>
+      <w:r>
+        <w:rPr>
+          <w:b/>
+          <w:bCs/>
+        </w:rPr>
+        <w:t>::</w:t>
+      </w:r>
+      <w:proofErr w:type="gramEnd"/>
+      <w:r>
+        <w:rPr>
+          <w:b/>
+          <w:bCs/>
+        </w:rPr>
+        <w:t>create("myp</w:t>
       </w:r>
       <w:r>
         <w:rPr>
@@ -968,12 +1827,38 @@
       <w:r>
         <w:t xml:space="preserve"> For example, if I were doing this, I would type </w:t>
       </w:r>
-      <w:r>
-        <w:rPr>
-          <w:b/>
-          <w:bCs/>
-        </w:rPr>
-        <w:t>devtools::create("myp</w:t>
+      <w:proofErr w:type="spellStart"/>
+      <w:proofErr w:type="gramStart"/>
+      <w:r>
+        <w:rPr>
+          <w:b/>
+          <w:bCs/>
+        </w:rPr>
+        <w:t>devtools</w:t>
+      </w:r>
+      <w:proofErr w:type="spellEnd"/>
+      <w:r>
+        <w:rPr>
+          <w:b/>
+          <w:bCs/>
+        </w:rPr>
+        <w:t>::</w:t>
+      </w:r>
+      <w:proofErr w:type="gramEnd"/>
+      <w:r>
+        <w:rPr>
+          <w:b/>
+          <w:bCs/>
+        </w:rPr>
+        <w:t>create("</w:t>
+      </w:r>
+      <w:proofErr w:type="spellStart"/>
+      <w:r>
+        <w:rPr>
+          <w:b/>
+          <w:bCs/>
+        </w:rPr>
+        <w:t>myp</w:t>
       </w:r>
       <w:r>
         <w:rPr>
@@ -996,6 +1881,7 @@
         </w:rPr>
         <w:t>rb</w:t>
       </w:r>
+      <w:proofErr w:type="spellEnd"/>
       <w:r>
         <w:rPr>
           <w:b/>
@@ -1010,7 +1896,19 @@
         <w:t xml:space="preserve"> </w:t>
       </w:r>
       <w:r>
-        <w:t xml:space="preserve"> RStudio may give you a message about myplots being nested in an existing project. That is fine, confirm you want to do it. This will create a new folder called myplots</w:t>
+        <w:t xml:space="preserve"> RStudio may give you a </w:t>
+      </w:r>
+      <w:r>
+        <w:lastRenderedPageBreak/>
+        <w:t xml:space="preserve">message about </w:t>
+      </w:r>
+      <w:proofErr w:type="spellStart"/>
+      <w:r>
+        <w:t>myplots</w:t>
+      </w:r>
+      <w:proofErr w:type="spellEnd"/>
+      <w:r>
+        <w:t xml:space="preserve"> being nested in an existing project. That is fine, confirm you want to do it. This will create a new folder called myplots</w:t>
       </w:r>
       <w:r>
         <w:t>.</w:t>
@@ -1055,7 +1953,15 @@
         </w:numPr>
       </w:pPr>
       <w:r>
-        <w:t xml:space="preserve">We will now initialize Git in your package folder. In the terminal, change directory into the myplots folder. Then </w:t>
+        <w:t xml:space="preserve">We will now initialize Git in your package folder. In the terminal, change directory into the </w:t>
+      </w:r>
+      <w:proofErr w:type="spellStart"/>
+      <w:r>
+        <w:t>myplots</w:t>
+      </w:r>
+      <w:proofErr w:type="spellEnd"/>
+      <w:r>
+        <w:t xml:space="preserve"> folder. Then </w:t>
       </w:r>
       <w:r>
         <w:t xml:space="preserve">type </w:t>
@@ -1065,10 +1971,22 @@
           <w:b/>
           <w:bCs/>
         </w:rPr>
-        <w:t>git init</w:t>
-      </w:r>
-      <w:r>
-        <w:t xml:space="preserve">. Then sync it with GitHub by typing </w:t>
+        <w:t xml:space="preserve">git </w:t>
+      </w:r>
+      <w:proofErr w:type="spellStart"/>
+      <w:r>
+        <w:rPr>
+          <w:b/>
+          <w:bCs/>
+        </w:rPr>
+        <w:t>init</w:t>
+      </w:r>
+      <w:r>
+        <w:t>.</w:t>
+      </w:r>
+      <w:proofErr w:type="spellEnd"/>
+      <w:r>
+        <w:t xml:space="preserve"> Then sync it with GitHub by typing </w:t>
       </w:r>
       <w:r>
         <w:br/>
@@ -1120,8 +2038,17 @@
           <w:b/>
           <w:bCs/>
         </w:rPr>
-        <w:t>git add .</w:t>
-      </w:r>
+        <w:t xml:space="preserve">git </w:t>
+      </w:r>
+      <w:proofErr w:type="gramStart"/>
+      <w:r>
+        <w:rPr>
+          <w:b/>
+          <w:bCs/>
+        </w:rPr>
+        <w:t>add .</w:t>
+      </w:r>
+      <w:proofErr w:type="gramEnd"/>
       <w:r>
         <w:t xml:space="preserve"> then commit with </w:t>
       </w:r>
@@ -1139,11 +2066,7 @@
         <w:t xml:space="preserve">, but change the message. </w:t>
       </w:r>
       <w:r>
-        <w:t xml:space="preserve">Finally, push the changes to GitHub </w:t>
-      </w:r>
-      <w:r>
-        <w:lastRenderedPageBreak/>
-        <w:t xml:space="preserve">using </w:t>
+        <w:t xml:space="preserve">Finally, push the changes to GitHub using </w:t>
       </w:r>
       <w:r>
         <w:rPr>
@@ -1207,7 +2130,25 @@
         </w:numPr>
       </w:pPr>
       <w:r>
-        <w:t>Now put some functions in the R folder. The first function you should add is the ggraph.R function that was already used in mypackage. Copy it into the R folder in the myplots</w:t>
+        <w:t xml:space="preserve">Now put some functions in the R folder. The first function you should add is the </w:t>
+      </w:r>
+      <w:proofErr w:type="spellStart"/>
+      <w:proofErr w:type="gramStart"/>
+      <w:r>
+        <w:t>ggraph.R</w:t>
+      </w:r>
+      <w:proofErr w:type="spellEnd"/>
+      <w:proofErr w:type="gramEnd"/>
+      <w:r>
+        <w:t xml:space="preserve"> function that was already used in </w:t>
+      </w:r>
+      <w:proofErr w:type="spellStart"/>
+      <w:r>
+        <w:t>mypackage</w:t>
+      </w:r>
+      <w:proofErr w:type="spellEnd"/>
+      <w:r>
+        <w:t>. Copy it into the R folder in the myplots</w:t>
       </w:r>
       <w:r>
         <w:t>.</w:t>
@@ -1216,7 +2157,20 @@
         <w:t>in</w:t>
       </w:r>
       <w:r>
-        <w:t xml:space="preserve"> directory. The second file you should add is the influence_plots.R function </w:t>
+        <w:t xml:space="preserve"> directory. The second file you should add is the </w:t>
+      </w:r>
+      <w:proofErr w:type="spellStart"/>
+      <w:r>
+        <w:t>influence_</w:t>
+      </w:r>
+      <w:proofErr w:type="gramStart"/>
+      <w:r>
+        <w:t>plots.R</w:t>
+      </w:r>
+      <w:proofErr w:type="spellEnd"/>
+      <w:proofErr w:type="gramEnd"/>
+      <w:r>
+        <w:t xml:space="preserve"> function </w:t>
       </w:r>
       <w:r>
         <w:t xml:space="preserve">from </w:t>
@@ -1233,7 +2187,20 @@
         </w:r>
       </w:hyperlink>
       <w:r>
-        <w:t xml:space="preserve"> and then into the Labs folder, and then into the Lab 2 folder. There you will find the influence_plots.R file. Download it and put it into the R folder </w:t>
+        <w:t xml:space="preserve"> and then into the Labs folder, and then into the Lab 2 folder. There you will find the </w:t>
+      </w:r>
+      <w:proofErr w:type="spellStart"/>
+      <w:r>
+        <w:t>influence_</w:t>
+      </w:r>
+      <w:proofErr w:type="gramStart"/>
+      <w:r>
+        <w:t>plots.R</w:t>
+      </w:r>
+      <w:proofErr w:type="spellEnd"/>
+      <w:proofErr w:type="gramEnd"/>
+      <w:r>
+        <w:t xml:space="preserve"> file. Download it and put it into the R folder </w:t>
       </w:r>
       <w:r>
         <w:t xml:space="preserve">in </w:t>
@@ -1271,13 +2238,29 @@
         </w:numPr>
       </w:pPr>
       <w:r>
-        <w:t>We will not add a data set or vignette to this package at this time. So let’s move on to editing the DESCRIPTION file. Open the DESCRIPTION file in a text editor. Put a Title</w:t>
+        <w:t xml:space="preserve">We will not add a data set or vignette to this package at this time. </w:t>
+      </w:r>
+      <w:proofErr w:type="gramStart"/>
+      <w:r>
+        <w:t>So</w:t>
+      </w:r>
+      <w:proofErr w:type="gramEnd"/>
+      <w:r>
+        <w:t xml:space="preserve"> let’s move on to editing the DESCRIPTION file. Open the DESCRIPTION file in a text editor. Put a Title</w:t>
       </w:r>
       <w:r>
         <w:t xml:space="preserve"> with something like “This Package Contains Useful Plotting Functions”</w:t>
       </w:r>
       <w:r>
-        <w:t xml:space="preserve">, edit the Authors@R section to include your personal information, and </w:t>
+        <w:t xml:space="preserve">, edit the </w:t>
+      </w:r>
+      <w:proofErr w:type="spellStart"/>
+      <w:r>
+        <w:t>Authors@R</w:t>
+      </w:r>
+      <w:proofErr w:type="spellEnd"/>
+      <w:r>
+        <w:t xml:space="preserve"> section to include your personal information, and </w:t>
       </w:r>
       <w:r>
         <w:t>edit</w:t>
@@ -1318,8 +2301,13 @@
         </w:numPr>
       </w:pPr>
       <w:r>
-        <w:t>Like in the mypackage</w:t>
-      </w:r>
+        <w:t xml:space="preserve">Like in the </w:t>
+      </w:r>
+      <w:proofErr w:type="spellStart"/>
+      <w:r>
+        <w:t>mypackage</w:t>
+      </w:r>
+      <w:proofErr w:type="spellEnd"/>
       <w:r>
         <w:t xml:space="preserve"> </w:t>
       </w:r>
@@ -1352,12 +2340,30 @@
       <w:r>
         <w:t xml:space="preserve"> and type </w:t>
       </w:r>
-      <w:r>
-        <w:rPr>
-          <w:b/>
-          <w:bCs/>
-        </w:rPr>
-        <w:t>devtools::document()</w:t>
+      <w:proofErr w:type="spellStart"/>
+      <w:proofErr w:type="gramStart"/>
+      <w:r>
+        <w:rPr>
+          <w:b/>
+          <w:bCs/>
+        </w:rPr>
+        <w:t>devtools</w:t>
+      </w:r>
+      <w:proofErr w:type="spellEnd"/>
+      <w:r>
+        <w:rPr>
+          <w:b/>
+          <w:bCs/>
+        </w:rPr>
+        <w:t>::</w:t>
+      </w:r>
+      <w:proofErr w:type="gramEnd"/>
+      <w:r>
+        <w:rPr>
+          <w:b/>
+          <w:bCs/>
+        </w:rPr>
+        <w:t>document()</w:t>
       </w:r>
       <w:r>
         <w:t>. This will create a man folder with a couple files in it that correspond to the functions and edit the NAMESPACE file.</w:t>
@@ -1379,13 +2385,33 @@
       <w:r>
         <w:t xml:space="preserve">In RStudio, type </w:t>
       </w:r>
-      <w:r>
-        <w:rPr>
-          <w:b/>
-          <w:bCs/>
-        </w:rPr>
-        <w:t>usethis::use_gpl_license</w:t>
-      </w:r>
+      <w:proofErr w:type="spellStart"/>
+      <w:proofErr w:type="gramStart"/>
+      <w:r>
+        <w:rPr>
+          <w:b/>
+          <w:bCs/>
+        </w:rPr>
+        <w:t>usethis</w:t>
+      </w:r>
+      <w:proofErr w:type="spellEnd"/>
+      <w:r>
+        <w:rPr>
+          <w:b/>
+          <w:bCs/>
+        </w:rPr>
+        <w:t>::</w:t>
+      </w:r>
+      <w:proofErr w:type="spellStart"/>
+      <w:proofErr w:type="gramEnd"/>
+      <w:r>
+        <w:rPr>
+          <w:b/>
+          <w:bCs/>
+        </w:rPr>
+        <w:t>use_gpl_license</w:t>
+      </w:r>
+      <w:proofErr w:type="spellEnd"/>
       <w:r>
         <w:rPr>
           <w:b/>
@@ -1400,7 +2426,15 @@
         <w:t>a</w:t>
       </w:r>
       <w:r>
-        <w:t xml:space="preserve"> license files to indicate that the license for this package is GPLv3. That will mean that this code and all derivatives of this code will be open source. </w:t>
+        <w:t xml:space="preserve"> </w:t>
+      </w:r>
+      <w:proofErr w:type="gramStart"/>
+      <w:r>
+        <w:t>license files</w:t>
+      </w:r>
+      <w:proofErr w:type="gramEnd"/>
+      <w:r>
+        <w:t xml:space="preserve"> to indicate that the license for this package is GPLv3. That will mean that this code and all derivatives of this code will be open source. </w:t>
       </w:r>
     </w:p>
     <w:p>
@@ -1417,27 +2451,55 @@
         </w:numPr>
       </w:pPr>
       <w:r>
+        <w:lastRenderedPageBreak/>
         <w:t xml:space="preserve">We are almost done! </w:t>
       </w:r>
       <w:r>
         <w:t xml:space="preserve">In RStudio, type </w:t>
       </w:r>
-      <w:r>
-        <w:rPr>
-          <w:b/>
-          <w:bCs/>
-        </w:rPr>
-        <w:t>devtools::install()</w:t>
+      <w:proofErr w:type="spellStart"/>
+      <w:proofErr w:type="gramStart"/>
+      <w:r>
+        <w:rPr>
+          <w:b/>
+          <w:bCs/>
+        </w:rPr>
+        <w:t>devtools</w:t>
+      </w:r>
+      <w:proofErr w:type="spellEnd"/>
+      <w:r>
+        <w:rPr>
+          <w:b/>
+          <w:bCs/>
+        </w:rPr>
+        <w:t>::</w:t>
+      </w:r>
+      <w:proofErr w:type="gramEnd"/>
+      <w:r>
+        <w:rPr>
+          <w:b/>
+          <w:bCs/>
+        </w:rPr>
+        <w:t>install()</w:t>
       </w:r>
       <w:r>
         <w:t xml:space="preserve">. We do not need to include </w:t>
       </w:r>
-      <w:r>
-        <w:rPr>
-          <w:b/>
-          <w:bCs/>
-        </w:rPr>
-        <w:t>build_vignettes = TRUE</w:t>
+      <w:proofErr w:type="spellStart"/>
+      <w:r>
+        <w:rPr>
+          <w:b/>
+          <w:bCs/>
+        </w:rPr>
+        <w:t>build_vignettes</w:t>
+      </w:r>
+      <w:proofErr w:type="spellEnd"/>
+      <w:r>
+        <w:rPr>
+          <w:b/>
+          <w:bCs/>
+        </w:rPr>
+        <w:t xml:space="preserve"> = TRUE</w:t>
       </w:r>
       <w:r>
         <w:rPr>
@@ -1466,15 +2528,50 @@
       <w:r>
         <w:t xml:space="preserve">In RStudio, type </w:t>
       </w:r>
-      <w:r>
-        <w:rPr>
-          <w:b/>
-          <w:bCs/>
-        </w:rPr>
-        <w:t>devtools::build_manual()</w:t>
-      </w:r>
-      <w:r>
-        <w:t xml:space="preserve"> to build the manual. Then move this to the myplots folder. </w:t>
+      <w:proofErr w:type="spellStart"/>
+      <w:proofErr w:type="gramStart"/>
+      <w:r>
+        <w:rPr>
+          <w:b/>
+          <w:bCs/>
+        </w:rPr>
+        <w:t>devtools</w:t>
+      </w:r>
+      <w:proofErr w:type="spellEnd"/>
+      <w:r>
+        <w:rPr>
+          <w:b/>
+          <w:bCs/>
+        </w:rPr>
+        <w:t>::</w:t>
+      </w:r>
+      <w:proofErr w:type="spellStart"/>
+      <w:proofErr w:type="gramEnd"/>
+      <w:r>
+        <w:rPr>
+          <w:b/>
+          <w:bCs/>
+        </w:rPr>
+        <w:t>build_manual</w:t>
+      </w:r>
+      <w:proofErr w:type="spellEnd"/>
+      <w:r>
+        <w:rPr>
+          <w:b/>
+          <w:bCs/>
+        </w:rPr>
+        <w:t>()</w:t>
+      </w:r>
+      <w:r>
+        <w:t xml:space="preserve"> to build the manual. Then move this to the </w:t>
+      </w:r>
+      <w:proofErr w:type="spellStart"/>
+      <w:r>
+        <w:t>myplots</w:t>
+      </w:r>
+      <w:proofErr w:type="spellEnd"/>
+      <w:r>
+        <w:t xml:space="preserve"> folder. </w:t>
       </w:r>
     </w:p>
     <w:p>
@@ -1516,12 +2613,39 @@
       <w:r>
         <w:t xml:space="preserve">se </w:t>
       </w:r>
-      <w:r>
-        <w:rPr>
-          <w:b/>
-          <w:bCs/>
-        </w:rPr>
-        <w:t>devtools::install_github(“username/myplots</w:t>
+      <w:proofErr w:type="spellStart"/>
+      <w:proofErr w:type="gramStart"/>
+      <w:r>
+        <w:rPr>
+          <w:b/>
+          <w:bCs/>
+        </w:rPr>
+        <w:t>devtools</w:t>
+      </w:r>
+      <w:proofErr w:type="spellEnd"/>
+      <w:r>
+        <w:rPr>
+          <w:b/>
+          <w:bCs/>
+        </w:rPr>
+        <w:t>::</w:t>
+      </w:r>
+      <w:proofErr w:type="spellStart"/>
+      <w:proofErr w:type="gramEnd"/>
+      <w:r>
+        <w:rPr>
+          <w:b/>
+          <w:bCs/>
+        </w:rPr>
+        <w:t>install_github</w:t>
+      </w:r>
+      <w:proofErr w:type="spellEnd"/>
+      <w:r>
+        <w:rPr>
+          <w:b/>
+          <w:bCs/>
+        </w:rPr>
+        <w:t>(“username/myplots</w:t>
       </w:r>
       <w:r>
         <w:rPr>
@@ -1582,7 +2706,7 @@
         <w:rFonts w:hint="default"/>
       </w:rPr>
     </w:lvl>
-    <w:lvl w:ilvl="1" w:tplc="04090019" w:tentative="1">
+    <w:lvl w:ilvl="1" w:tplc="04090019">
       <w:start w:val="1"/>
       <w:numFmt w:val="lowerLetter"/>
       <w:lvlText w:val="%2."/>
@@ -1591,7 +2715,7 @@
         <w:ind w:left="1440" w:hanging="360"/>
       </w:pPr>
     </w:lvl>
-    <w:lvl w:ilvl="2" w:tplc="0409001B" w:tentative="1">
+    <w:lvl w:ilvl="2" w:tplc="0409001B">
       <w:start w:val="1"/>
       <w:numFmt w:val="lowerRoman"/>
       <w:lvlText w:val="%3."/>

</xml_diff>

<commit_message>
updated Lab 2 instruction (to version 3)
</commit_message>
<xml_diff>
--- a/Labs/Lab 2 - R Packages/Lab 2 - R Packages.docx
+++ b/Labs/Lab 2 - R Packages/Lab 2 - R Packages.docx
@@ -832,10 +832,7 @@
         <w:t>.</w:t>
       </w:r>
       <w:r>
-        <w:t xml:space="preserve"> </w:t>
-      </w:r>
-      <w:r>
-        <w:t xml:space="preserve">This will create manuals for each of your new functions and will add them and the </w:t>
+        <w:t xml:space="preserve"> This will create manuals for each of your new functions and will add them and the </w:t>
       </w:r>
       <w:proofErr w:type="spellStart"/>
       <w:r>
@@ -894,14 +891,7 @@
           <w:b/>
           <w:bCs/>
         </w:rPr>
-        <w:t>install</w:t>
-      </w:r>
-      <w:r>
-        <w:rPr>
-          <w:b/>
-          <w:bCs/>
-        </w:rPr>
-        <w:t>.packages</w:t>
+        <w:t>install.packages</w:t>
       </w:r>
       <w:proofErr w:type="spellEnd"/>
       <w:r>
@@ -1552,7 +1542,141 @@
         <w:t>d</w:t>
       </w:r>
       <w:r>
-        <w:t>io. This will create a new manual</w:t>
+        <w:t xml:space="preserve">io. </w:t>
+      </w:r>
+      <w:r>
+        <w:t xml:space="preserve">If this gives you an error, then you will likely need to install LaTeX on your computer. We can do this by installing the </w:t>
+      </w:r>
+      <w:proofErr w:type="spellStart"/>
+      <w:r>
+        <w:rPr>
+          <w:b/>
+          <w:bCs/>
+        </w:rPr>
+        <w:t>tinytex</w:t>
+      </w:r>
+      <w:proofErr w:type="spellEnd"/>
+      <w:r>
+        <w:t xml:space="preserve"> package. Type </w:t>
+      </w:r>
+      <w:proofErr w:type="spellStart"/>
+      <w:proofErr w:type="gramStart"/>
+      <w:r>
+        <w:rPr>
+          <w:b/>
+          <w:bCs/>
+        </w:rPr>
+        <w:t>install.packages</w:t>
+      </w:r>
+      <w:proofErr w:type="spellEnd"/>
+      <w:proofErr w:type="gramEnd"/>
+      <w:r>
+        <w:rPr>
+          <w:b/>
+          <w:bCs/>
+        </w:rPr>
+        <w:t>("</w:t>
+      </w:r>
+      <w:proofErr w:type="spellStart"/>
+      <w:r>
+        <w:rPr>
+          <w:b/>
+          <w:bCs/>
+        </w:rPr>
+        <w:t>tinytex</w:t>
+      </w:r>
+      <w:proofErr w:type="spellEnd"/>
+      <w:r>
+        <w:rPr>
+          <w:b/>
+          <w:bCs/>
+        </w:rPr>
+        <w:t>")</w:t>
+      </w:r>
+      <w:r>
+        <w:t xml:space="preserve"> in RStudio and then run </w:t>
+      </w:r>
+      <w:proofErr w:type="spellStart"/>
+      <w:r>
+        <w:rPr>
+          <w:b/>
+          <w:bCs/>
+        </w:rPr>
+        <w:t>tinytex</w:t>
+      </w:r>
+      <w:proofErr w:type="spellEnd"/>
+      <w:r>
+        <w:rPr>
+          <w:b/>
+          <w:bCs/>
+        </w:rPr>
+        <w:t>::</w:t>
+      </w:r>
+      <w:proofErr w:type="spellStart"/>
+      <w:r>
+        <w:rPr>
+          <w:b/>
+          <w:bCs/>
+        </w:rPr>
+        <w:t>install_tinytex</w:t>
+      </w:r>
+      <w:proofErr w:type="spellEnd"/>
+      <w:r>
+        <w:rPr>
+          <w:b/>
+          <w:bCs/>
+        </w:rPr>
+        <w:t>()</w:t>
+      </w:r>
+      <w:r>
+        <w:t xml:space="preserve">. This should install a light version of LaTeX that should be enough to create the manual. </w:t>
+      </w:r>
+      <w:r>
+        <w:t xml:space="preserve">Once you have done that and run </w:t>
+      </w:r>
+      <w:proofErr w:type="spellStart"/>
+      <w:proofErr w:type="gramStart"/>
+      <w:r>
+        <w:rPr>
+          <w:b/>
+          <w:bCs/>
+        </w:rPr>
+        <w:t>devtools</w:t>
+      </w:r>
+      <w:proofErr w:type="spellEnd"/>
+      <w:r>
+        <w:rPr>
+          <w:b/>
+          <w:bCs/>
+        </w:rPr>
+        <w:t>::</w:t>
+      </w:r>
+      <w:proofErr w:type="spellStart"/>
+      <w:proofErr w:type="gramEnd"/>
+      <w:r>
+        <w:rPr>
+          <w:b/>
+          <w:bCs/>
+        </w:rPr>
+        <w:t>build_manual</w:t>
+      </w:r>
+      <w:proofErr w:type="spellEnd"/>
+      <w:r>
+        <w:rPr>
+          <w:b/>
+          <w:bCs/>
+        </w:rPr>
+        <w:t>()</w:t>
+      </w:r>
+      <w:r>
+        <w:rPr>
+          <w:b/>
+          <w:bCs/>
+        </w:rPr>
+        <w:t xml:space="preserve">, </w:t>
+      </w:r>
+      <w:r>
+        <w:t>a new manual</w:t>
       </w:r>
       <w:r>
         <w:t xml:space="preserve"> file with the name “</w:t>
@@ -1583,6 +1707,9 @@
         <w:t>mypackage</w:t>
       </w:r>
       <w:proofErr w:type="spellEnd"/>
+      <w:r>
+        <w:t xml:space="preserve"> will be created</w:t>
+      </w:r>
       <w:r>
         <w:t xml:space="preserve">, which should be your Math_3190 folder on your computer. </w:t>
       </w:r>
@@ -1795,27 +1922,7 @@
         <w:t>TRUE)</w:t>
       </w:r>
       <w:r>
-        <w:t xml:space="preserve">. If that installs properly, then you are done with this portion of the lab! </w:t>
-      </w:r>
-    </w:p>
-    <w:p/>
-    <w:p>
-      <w:pPr>
-        <w:rPr>
-          <w:rFonts w:eastAsiaTheme="majorEastAsia" w:cstheme="minorHAnsi"/>
-          <w:color w:val="000000" w:themeColor="text1"/>
-          <w:sz w:val="28"/>
-          <w:szCs w:val="28"/>
-        </w:rPr>
-      </w:pPr>
-      <w:r>
-        <w:rPr>
-          <w:rFonts w:cstheme="minorHAnsi"/>
-          <w:color w:val="000000" w:themeColor="text1"/>
-          <w:sz w:val="28"/>
-          <w:szCs w:val="28"/>
-        </w:rPr>
-        <w:br w:type="page"/>
+        <w:t>. If that installs properly, then you are done with this portion of the lab!</w:t>
       </w:r>
     </w:p>
     <w:p>

</xml_diff>

<commit_message>
updated Lab 2 instruction (to version 4)
</commit_message>
<xml_diff>
--- a/Labs/Lab 2 - R Packages/Lab 2 - R Packages.docx
+++ b/Labs/Lab 2 - R Packages/Lab 2 - R Packages.docx
@@ -440,7 +440,10 @@
         </w:numPr>
       </w:pPr>
       <w:r>
-        <w:t xml:space="preserve">Copy the </w:t>
+        <w:t>In the data-raw folder, c</w:t>
+      </w:r>
+      <w:r>
+        <w:t xml:space="preserve">opy the </w:t>
       </w:r>
       <w:proofErr w:type="spellStart"/>
       <w:proofErr w:type="gramStart"/>
@@ -450,7 +453,10 @@
       <w:proofErr w:type="spellEnd"/>
       <w:proofErr w:type="gramEnd"/>
       <w:r>
-        <w:t xml:space="preserve"> file and rename it to </w:t>
+        <w:t xml:space="preserve"> file and rename </w:t>
+      </w:r>
+      <w:r>
+        <w:t xml:space="preserve">the copied file to </w:t>
       </w:r>
       <w:proofErr w:type="spellStart"/>
       <w:r>
@@ -500,7 +506,21 @@
       </w:r>
       <w:proofErr w:type="spellEnd"/>
       <w:r>
-        <w:t xml:space="preserve"> folder. Then </w:t>
+        <w:t xml:space="preserve"> folder. Then</w:t>
+      </w:r>
+      <w:r>
+        <w:t xml:space="preserve"> install the “</w:t>
+      </w:r>
+      <w:proofErr w:type="spellStart"/>
+      <w:r>
+        <w:t>usethis</w:t>
+      </w:r>
+      <w:proofErr w:type="spellEnd"/>
+      <w:r>
+        <w:t>” package and then</w:t>
+      </w:r>
+      <w:r>
+        <w:t xml:space="preserve"> </w:t>
       </w:r>
       <w:r>
         <w:t>run the code in th</w:t>
@@ -591,7 +611,19 @@
       </w:r>
       <w:proofErr w:type="spellEnd"/>
       <w:r>
-        <w:t xml:space="preserve"> data set. Of course, this data set has 5 variables instead of 2. </w:t>
+        <w:t xml:space="preserve"> data set.</w:t>
+      </w:r>
+      <w:r>
+        <w:t xml:space="preserve"> </w:t>
+      </w:r>
+      <w:r>
+        <w:t xml:space="preserve">Of course, this data set has 5 variables instead of 2. </w:t>
+      </w:r>
+      <w:r>
+        <w:t>The brain weight is in grams, the body weight is in kilograms, and the gestation length is in days.</w:t>
+      </w:r>
+      <w:r>
+        <w:t xml:space="preserve"> </w:t>
       </w:r>
       <w:r>
         <w:br/>
@@ -689,7 +721,13 @@
       </w:r>
       <w:proofErr w:type="spellEnd"/>
       <w:r>
-        <w:t xml:space="preserve"> file to include one example of the </w:t>
+        <w:t xml:space="preserve"> file </w:t>
+      </w:r>
+      <w:r>
+        <w:t>in the vignettes folder t</w:t>
+      </w:r>
+      <w:r>
+        <w:t xml:space="preserve">o include one example of the </w:t>
       </w:r>
       <w:proofErr w:type="gramStart"/>
       <w:r>
@@ -920,6 +958,7 @@
         </w:numPr>
       </w:pPr>
       <w:r>
+        <w:lastRenderedPageBreak/>
         <w:t xml:space="preserve">Run </w:t>
       </w:r>
       <w:proofErr w:type="spellStart"/>
@@ -960,7 +999,6 @@
         </w:numPr>
       </w:pPr>
       <w:r>
-        <w:lastRenderedPageBreak/>
         <w:t xml:space="preserve">Then Knit the vignette. </w:t>
       </w:r>
     </w:p>
@@ -1545,6 +1583,26 @@
         <w:t xml:space="preserve">io. </w:t>
       </w:r>
       <w:r>
+        <w:t xml:space="preserve">If this works, then great! </w:t>
+      </w:r>
+      <w:r>
+        <w:t xml:space="preserve">Add this manual in your </w:t>
+      </w:r>
+      <w:proofErr w:type="spellStart"/>
+      <w:r>
+        <w:t>mypackage</w:t>
+      </w:r>
+      <w:proofErr w:type="spellEnd"/>
+      <w:r>
+        <w:t xml:space="preserve"> folder. You can delete the old manual with the name “</w:t>
+      </w:r>
+      <w:r>
+        <w:t>mypackage_0.0.0.9000</w:t>
+      </w:r>
+      <w:r>
+        <w:t xml:space="preserve">”.  </w:t>
+      </w:r>
+      <w:r>
         <w:t xml:space="preserve">If this gives you an error, then you will likely need to install LaTeX on your computer. We can do this by installing the </w:t>
       </w:r>
       <w:proofErr w:type="spellStart"/>
@@ -1557,7 +1615,22 @@
       </w:r>
       <w:proofErr w:type="spellEnd"/>
       <w:r>
-        <w:t xml:space="preserve"> package. Type </w:t>
+        <w:t xml:space="preserve"> package</w:t>
+      </w:r>
+      <w:r>
+        <w:t>:</w:t>
+      </w:r>
+    </w:p>
+    <w:p>
+      <w:pPr>
+        <w:pStyle w:val="ListParagraph"/>
+        <w:numPr>
+          <w:ilvl w:val="1"/>
+          <w:numId w:val="11"/>
+        </w:numPr>
+      </w:pPr>
+      <w:r>
+        <w:t xml:space="preserve">Type </w:t>
       </w:r>
       <w:proofErr w:type="spellStart"/>
       <w:proofErr w:type="gramStart"/>
@@ -1629,10 +1702,31 @@
         <w:t>()</w:t>
       </w:r>
       <w:r>
-        <w:t xml:space="preserve">. This should install a light version of LaTeX that should be enough to create the manual. </w:t>
-      </w:r>
-      <w:r>
-        <w:t xml:space="preserve">Once you have done that and run </w:t>
+        <w:t>.</w:t>
+      </w:r>
+      <w:r>
+        <w:t xml:space="preserve"> This will take a few minutes and </w:t>
+      </w:r>
+      <w:r>
+        <w:t xml:space="preserve">should install a light version of LaTeX that should be enough to create the manual. </w:t>
+      </w:r>
+    </w:p>
+    <w:p>
+      <w:pPr>
+        <w:pStyle w:val="ListParagraph"/>
+        <w:numPr>
+          <w:ilvl w:val="1"/>
+          <w:numId w:val="11"/>
+        </w:numPr>
+      </w:pPr>
+      <w:r>
+        <w:t>Once you have done that</w:t>
+      </w:r>
+      <w:r>
+        <w:t xml:space="preserve">, </w:t>
+      </w:r>
+      <w:r>
+        <w:t xml:space="preserve">type </w:t>
       </w:r>
       <w:proofErr w:type="spellStart"/>
       <w:proofErr w:type="gramStart"/>
@@ -1641,6 +1735,93 @@
           <w:b/>
           <w:bCs/>
         </w:rPr>
+        <w:t>tinytex</w:t>
+      </w:r>
+      <w:proofErr w:type="spellEnd"/>
+      <w:r>
+        <w:rPr>
+          <w:b/>
+          <w:bCs/>
+        </w:rPr>
+        <w:t>::</w:t>
+      </w:r>
+      <w:proofErr w:type="spellStart"/>
+      <w:proofErr w:type="gramEnd"/>
+      <w:r>
+        <w:rPr>
+          <w:b/>
+          <w:bCs/>
+        </w:rPr>
+        <w:t>tlmgr_install</w:t>
+      </w:r>
+      <w:proofErr w:type="spellEnd"/>
+      <w:r>
+        <w:rPr>
+          <w:b/>
+          <w:bCs/>
+        </w:rPr>
+        <w:t>("</w:t>
+      </w:r>
+      <w:proofErr w:type="spellStart"/>
+      <w:r>
+        <w:rPr>
+          <w:b/>
+          <w:bCs/>
+        </w:rPr>
+        <w:t>makeindex</w:t>
+      </w:r>
+      <w:proofErr w:type="spellEnd"/>
+      <w:r>
+        <w:rPr>
+          <w:b/>
+          <w:bCs/>
+        </w:rPr>
+        <w:t>")</w:t>
+      </w:r>
+      <w:r>
+        <w:t xml:space="preserve">. That should put </w:t>
+      </w:r>
+      <w:proofErr w:type="spellStart"/>
+      <w:r>
+        <w:t>tinytex</w:t>
+      </w:r>
+      <w:proofErr w:type="spellEnd"/>
+      <w:r>
+        <w:t xml:space="preserve"> in the correct path. </w:t>
+      </w:r>
+    </w:p>
+    <w:p>
+      <w:pPr>
+        <w:pStyle w:val="ListParagraph"/>
+        <w:numPr>
+          <w:ilvl w:val="1"/>
+          <w:numId w:val="11"/>
+        </w:numPr>
+      </w:pPr>
+      <w:r>
+        <w:t>Restart your computer, open RStudio,</w:t>
+      </w:r>
+      <w:r>
+        <w:t xml:space="preserve"> make sure the working directory is in “</w:t>
+      </w:r>
+      <w:proofErr w:type="spellStart"/>
+      <w:r>
+        <w:t>mypackage</w:t>
+      </w:r>
+      <w:proofErr w:type="spellEnd"/>
+      <w:r>
+        <w:t>”,</w:t>
+      </w:r>
+      <w:r>
+        <w:t xml:space="preserve"> and run </w:t>
+      </w:r>
+      <w:proofErr w:type="spellStart"/>
+      <w:proofErr w:type="gramStart"/>
+      <w:r>
+        <w:rPr>
+          <w:b/>
+          <w:bCs/>
+        </w:rPr>
         <w:t>devtools</w:t>
       </w:r>
       <w:proofErr w:type="spellEnd"/>
@@ -1669,14 +1850,13 @@
         <w:t>()</w:t>
       </w:r>
       <w:r>
-        <w:rPr>
-          <w:b/>
-          <w:bCs/>
-        </w:rPr>
-        <w:t xml:space="preserve">, </w:t>
-      </w:r>
-      <w:r>
-        <w:t>a new manual</w:t>
+        <w:t>.</w:t>
+      </w:r>
+      <w:r>
+        <w:t xml:space="preserve"> This should now work and a</w:t>
+      </w:r>
+      <w:r>
+        <w:t xml:space="preserve"> new manual</w:t>
       </w:r>
       <w:r>
         <w:t xml:space="preserve"> file with the name “</w:t>
@@ -1713,17 +1893,18 @@
       <w:r>
         <w:t xml:space="preserve">, which should be your Math_3190 folder on your computer. </w:t>
       </w:r>
-      <w:r>
-        <w:t>Add</w:t>
-      </w:r>
-      <w:r>
-        <w:t xml:space="preserve"> </w:t>
-      </w:r>
-      <w:r>
-        <w:t>this</w:t>
-      </w:r>
-      <w:r>
-        <w:t xml:space="preserve"> manual in your </w:t>
+    </w:p>
+    <w:p>
+      <w:pPr>
+        <w:pStyle w:val="ListParagraph"/>
+        <w:numPr>
+          <w:ilvl w:val="1"/>
+          <w:numId w:val="11"/>
+        </w:numPr>
+      </w:pPr>
+      <w:r>
+        <w:lastRenderedPageBreak/>
+        <w:t xml:space="preserve">Add this manual in your </w:t>
       </w:r>
       <w:proofErr w:type="spellStart"/>
       <w:r>
@@ -1731,16 +1912,13 @@
       </w:r>
       <w:proofErr w:type="spellEnd"/>
       <w:r>
-        <w:t xml:space="preserve"> folder</w:t>
-      </w:r>
-      <w:r>
-        <w:t>. You can delete the old manual with the name “</w:t>
+        <w:t xml:space="preserve"> folder. You can delete the old manual with the name “</w:t>
       </w:r>
       <w:r>
         <w:t>mypackage_0.0.0.9000</w:t>
       </w:r>
       <w:r>
-        <w:t xml:space="preserve">”. </w:t>
+        <w:t>”.</w:t>
       </w:r>
       <w:r>
         <w:br/>
@@ -1942,7 +2120,6 @@
           <w:sz w:val="28"/>
           <w:szCs w:val="28"/>
         </w:rPr>
-        <w:lastRenderedPageBreak/>
         <w:t>Creating a New Package</w:t>
       </w:r>
     </w:p>
@@ -2123,13 +2300,11 @@
         <w:t xml:space="preserve"> </w:t>
       </w:r>
       <w:r>
-        <w:t xml:space="preserve"> RStudio may give you a message about </w:t>
-      </w:r>
-      <w:proofErr w:type="spellStart"/>
-      <w:r>
-        <w:t>myplots</w:t>
-      </w:r>
-      <w:proofErr w:type="spellEnd"/>
+        <w:t xml:space="preserve"> RStudio may give you a message about myplots</w:t>
+      </w:r>
+      <w:r>
+        <w:t>.in</w:t>
+      </w:r>
       <w:r>
         <w:t xml:space="preserve"> being nested in an existing project. That is fine, confirm you want to do it. This will create a new folder called myplots</w:t>
       </w:r>
@@ -2176,13 +2351,11 @@
         </w:numPr>
       </w:pPr>
       <w:r>
-        <w:t xml:space="preserve">We will now initialize Git in your package folder. In the terminal, change directory into the </w:t>
-      </w:r>
-      <w:proofErr w:type="spellStart"/>
-      <w:r>
-        <w:t>myplots</w:t>
-      </w:r>
-      <w:proofErr w:type="spellEnd"/>
+        <w:t>We will now initialize Git in your package folder. In the terminal, change directory into the myplots</w:t>
+      </w:r>
+      <w:r>
+        <w:t>.in</w:t>
+      </w:r>
       <w:r>
         <w:t xml:space="preserve"> folder. Then </w:t>
       </w:r>
@@ -2273,10 +2446,13 @@
       </w:r>
       <w:proofErr w:type="gramEnd"/>
       <w:r>
-        <w:t xml:space="preserve"> then commit with </w:t>
-      </w:r>
-      <w:r>
-        <w:br/>
+        <w:t xml:space="preserve"> </w:t>
+      </w:r>
+      <w:r>
+        <w:t xml:space="preserve">(you may get a message about LF being replaced by CRLF, that is fine) </w:t>
+      </w:r>
+      <w:r>
+        <w:t xml:space="preserve">then commit with </w:t>
       </w:r>
       <w:r>
         <w:rPr>
@@ -2410,7 +2586,11 @@
         </w:r>
       </w:hyperlink>
       <w:r>
-        <w:t xml:space="preserve"> and then into the Labs folder, and then into the Lab 2 folder. There you will find the </w:t>
+        <w:t xml:space="preserve"> and then into the </w:t>
+      </w:r>
+      <w:r>
+        <w:lastRenderedPageBreak/>
+        <w:t xml:space="preserve">Labs folder, and then into the Lab 2 folder. There you will find the </w:t>
       </w:r>
       <w:proofErr w:type="spellStart"/>
       <w:r>
@@ -2538,6 +2718,15 @@
         <w:t>DESCRIPTION file, add a Depends section. List ggplot2 and R version 3.5 or greater in that section.</w:t>
       </w:r>
       <w:r>
+        <w:t xml:space="preserve"> You can put this on multiply lines as long as you do a four-space indent</w:t>
+      </w:r>
+      <w:r>
+        <w:t xml:space="preserve"> and a comma after each item</w:t>
+      </w:r>
+      <w:r>
+        <w:t>.</w:t>
+      </w:r>
+      <w:r>
         <w:t xml:space="preserve"> Important: be sure to leave a blank (empty) line at the end of your DESCRIPTION file.</w:t>
       </w:r>
     </w:p>
@@ -2555,7 +2744,6 @@
         </w:numPr>
       </w:pPr>
       <w:r>
-        <w:lastRenderedPageBreak/>
         <w:t>Once that is done, go to RStudio</w:t>
       </w:r>
       <w:r>
@@ -2650,15 +2838,7 @@
         <w:t>a</w:t>
       </w:r>
       <w:r>
-        <w:t xml:space="preserve"> </w:t>
-      </w:r>
-      <w:proofErr w:type="gramStart"/>
-      <w:r>
-        <w:t>license files</w:t>
-      </w:r>
-      <w:proofErr w:type="gramEnd"/>
-      <w:r>
-        <w:t xml:space="preserve"> to indicate that the license for this package is GPLv3. That will mean that this code and all derivatives of this code will be open source. </w:t>
+        <w:t xml:space="preserve"> license file to indicate that the license for this package is GPLv3. That will mean that this code and all derivatives of this code will be open source. </w:t>
       </w:r>
     </w:p>
     <w:p>
@@ -2885,7 +3065,13 @@
         <w:t>in”)</w:t>
       </w:r>
       <w:r>
-        <w:t xml:space="preserve"> to install this package from GitHub and make sure you get no errors. Quit RStudio and the reopen it, load your myplots</w:t>
+        <w:t xml:space="preserve"> to install this package from GitHub and make sure you get no errors. Quit RStudio and the reopen it</w:t>
+      </w:r>
+      <w:r>
+        <w:t xml:space="preserve"> (or just Restart R from the Session drop down at the top)</w:t>
+      </w:r>
+      <w:r>
+        <w:t>, load your myplots</w:t>
       </w:r>
       <w:r>
         <w:t>.</w:t>

</xml_diff>